<commit_message>
another crack at munging the usgs data
</commit_message>
<xml_diff>
--- a/04-communication/pila_demography.docx
+++ b/04-communication/pila_demography.docx
@@ -17,30 +17,97 @@
           <w:i/>
           <w:iCs/>
         </w:rPr>
-        <w:t xml:space="preserve">Pinus </w:t>
-      </w:r>
-      <w:proofErr w:type="spellStart"/>
+        <w:t>Pinus lambertiana</w:t>
+      </w:r>
+    </w:p>
+    <w:p>
+      <w:pPr>
+        <w:spacing w:line="360" w:lineRule="auto"/>
+      </w:pPr>
+    </w:p>
+    <w:p>
+      <w:pPr>
+        <w:pStyle w:val="Heading1"/>
+        <w:spacing w:line="360" w:lineRule="auto"/>
+      </w:pPr>
+      <w:r>
+        <w:t>Introduction</w:t>
+      </w:r>
+    </w:p>
+    <w:p>
+      <w:pPr>
+        <w:spacing w:line="360" w:lineRule="auto"/>
+        <w:ind w:firstLine="360"/>
+      </w:pPr>
+      <w:r>
+        <w:t>Sugar pine (</w:t>
+      </w:r>
       <w:r>
         <w:rPr>
           <w:i/>
           <w:iCs/>
         </w:rPr>
-        <w:t>lambertiana</w:t>
-      </w:r>
-      <w:proofErr w:type="spellEnd"/>
+        <w:t>Pinus lambertiana</w:t>
+      </w:r>
+      <w:r>
+        <w:t>) is the largest Pinus species, an important timber species, and a component of several dry western conifer forest types, in particular the extensive Sierra Nevada Mixed Conifer forest where it typically composes 5-25% of basal area (Kinloch and Scheuner 1990, Safford and Stevens 2017). Its range extends through much of the North American Mediterranean zone throughout mountain ranges in California and central Oregon (Safford and Stevens 2017), with most of the growing stock located in California (Kinloch and Scheuner 1990). Like many other plant and animal species, Sugar pine faces numerous challenges in the Anthropocene, and managers and policymakers are concerned about the future status of the species.</w:t>
+      </w:r>
     </w:p>
     <w:p>
       <w:pPr>
         <w:spacing w:line="360" w:lineRule="auto"/>
-      </w:pPr>
+        <w:ind w:firstLine="360"/>
+      </w:pPr>
+      <w:r>
+        <w:t>First, t</w:t>
+      </w:r>
+      <w:r>
+        <w:t xml:space="preserve">here is evidence that modern densified forest structure poses a threat to the ability of sugar pine to successfully reproduce. </w:t>
+      </w:r>
+      <w:r>
+        <w:t xml:space="preserve">Sugar pine is a fire-tolerant species </w:t>
+      </w:r>
+      <w:r>
+        <w:t xml:space="preserve">with moderate shade intolerance (Yeaton 1984) </w:t>
+      </w:r>
+      <w:r>
+        <w:t>and persisted in frequent fire forest types with mean fire return intervals of 11-16 years. Effective fire suppression, which was instituted across much of sugar pine’s range in the 20</w:t>
+      </w:r>
+      <w:r>
+        <w:rPr>
+          <w:vertAlign w:val="superscript"/>
+        </w:rPr>
+        <w:t>th</w:t>
+      </w:r>
+      <w:r>
+        <w:t xml:space="preserve"> century, has resulted in an overall densification of these forests and shifted species composition (especially of younger cohorts) towards shade-tolerant firs and incense-cedar (Stephens et al. 2015, Levine et al. 2016, Ansley and Battles 1998). Historical logging practices tended to target large and valuable </w:t>
+      </w:r>
+      <w:r>
+        <w:t>s</w:t>
+      </w:r>
+      <w:r>
+        <w:t xml:space="preserve">ugar pines, further altering forest composition and structure (Cermak 1996, Safford and Stevens 2017). </w:t>
+      </w:r>
     </w:p>
     <w:p>
       <w:pPr>
-        <w:pStyle w:val="Heading1"/>
         <w:spacing w:line="360" w:lineRule="auto"/>
-      </w:pPr>
-      <w:r>
-        <w:t>Introduction</w:t>
+        <w:ind w:firstLine="360"/>
+      </w:pPr>
+      <w:r>
+        <w:t xml:space="preserve">Second, one result of densification and a warming climate has been an increase </w:t>
+      </w:r>
+      <w:r>
+        <w:t>in the annual area burned by high severity wildfire throughout the range of sugar pine (Parks et al. 2020). Sugar pine is not serotinous and has adaptations for large adults to survive wildfire</w:t>
+      </w:r>
+      <w:r>
+        <w:t xml:space="preserve"> (Schwilk &amp; Ackerly 2001). However, t</w:t>
+      </w:r>
+      <w:r>
+        <w:t>he novel fire regime is creating large swaths of landscape with no surviving reproductive adults, and thus no seed source for the next generation (</w:t>
+      </w:r>
+      <w:r>
+        <w:t xml:space="preserve">North et al. 2020, Stevens SDC paper). </w:t>
       </w:r>
     </w:p>
     <w:p>
@@ -49,50 +116,48 @@
         <w:ind w:firstLine="360"/>
       </w:pPr>
       <w:r>
-        <w:t>Sugar pine (</w:t>
+        <w:t>Third</w:t>
+      </w:r>
+      <w:r>
+        <w:t xml:space="preserve">, </w:t>
+      </w:r>
+      <w:r>
+        <w:t>the</w:t>
+      </w:r>
+      <w:r>
+        <w:t xml:space="preserve"> </w:t>
+      </w:r>
+      <w:r>
+        <w:t>changing</w:t>
+      </w:r>
+      <w:r>
+        <w:t xml:space="preserve"> climate may increase the duration and severity of droughts and associated bark beetle epidemics, which are already causing mass mortality events in sugar pine’s range (Fettig et al. </w:t>
+      </w:r>
+      <w:r>
+        <w:lastRenderedPageBreak/>
+        <w:t xml:space="preserve">2019). </w:t>
+      </w:r>
+      <w:r>
+        <w:t xml:space="preserve">Once these epidemics are underway, bark beetles tend to preferentially target large and reproductively-valuable sugar pines, independent of individuals’ stress (Stephenson 2019). </w:t>
+      </w:r>
+    </w:p>
+    <w:p>
+      <w:pPr>
+        <w:spacing w:line="360" w:lineRule="auto"/>
+        <w:ind w:firstLine="360"/>
+      </w:pPr>
+      <w:r>
+        <w:t xml:space="preserve">Finally, an invasive fungal pathogen, </w:t>
       </w:r>
       <w:r>
         <w:rPr>
           <w:i/>
           <w:iCs/>
         </w:rPr>
-        <w:t xml:space="preserve">Pinus </w:t>
-      </w:r>
-      <w:proofErr w:type="spellStart"/>
-      <w:r>
-        <w:rPr>
-          <w:i/>
-          <w:iCs/>
-        </w:rPr>
-        <w:t>lambertiana</w:t>
-      </w:r>
-      <w:proofErr w:type="spellEnd"/>
-      <w:r>
-        <w:t xml:space="preserve">) is the largest Pinus species, an important timber species, and a component of several dry western conifer forest types, in particular the extensive Sierra Nevada </w:t>
-      </w:r>
-      <w:proofErr w:type="gramStart"/>
-      <w:r>
-        <w:t>Mixed Conifer forest</w:t>
-      </w:r>
-      <w:proofErr w:type="gramEnd"/>
-      <w:r>
-        <w:t xml:space="preserve"> where it typically composes 5-25% of basal area (Kinloch and </w:t>
-      </w:r>
-      <w:proofErr w:type="spellStart"/>
-      <w:r>
-        <w:t>Scheuner</w:t>
-      </w:r>
-      <w:proofErr w:type="spellEnd"/>
-      <w:r>
-        <w:t xml:space="preserve"> 1990, Safford and Stevens 2017). Its range extends through much of the North American Mediterranean zone throughout mountain ranges in California and central Oregon (Safford and Stevens 2017), with most of the growing stock located in California (Kinloch and </w:t>
-      </w:r>
-      <w:proofErr w:type="spellStart"/>
-      <w:r>
-        <w:t>Scheuner</w:t>
-      </w:r>
-      <w:proofErr w:type="spellEnd"/>
-      <w:r>
-        <w:t xml:space="preserve"> 1990). Like many other plant and animal species, Sugar pine faces numerous challenges in the Anthropocene, and managers and policymakers are concerned about the future status of the species.</w:t>
+        <w:t>Cronartium ribicola</w:t>
+      </w:r>
+      <w:r>
+        <w:t xml:space="preserve"> (white pine blister rust; WPBR) has spread across much of sugar pine’s range since its introduction and has caused substantial mortality (van Mantgem et al. 2004, Dudney et al. 2020). Maloney et al. 2014 found that some subpopulations of sugar pine in the Lake Tahoe basin exhibited negative population growth rates and high levels of WPBR infection. Sugar pine may have been facing these challenges for some time: some subpopulations of sugar pine showed evidence of inbreeding, potentially caused by population bottlenecks which may the result of historical logging, fire suppression, and/or more recent white pine blister rust outbreaks (Maloney et al. 2011).  </w:t>
       </w:r>
     </w:p>
     <w:p>
@@ -101,196 +166,7 @@
         <w:ind w:firstLine="360"/>
       </w:pPr>
       <w:r>
-        <w:t>First, t</w:t>
-      </w:r>
-      <w:r>
-        <w:t xml:space="preserve">here is evidence that modern densified forest structure poses a threat to the ability of sugar pine to successfully reproduce. </w:t>
-      </w:r>
-      <w:r>
-        <w:t xml:space="preserve">Sugar pine is a fire-tolerant species </w:t>
-      </w:r>
-      <w:r>
-        <w:t>with moderate shade intolerance (</w:t>
-      </w:r>
-      <w:proofErr w:type="spellStart"/>
-      <w:r>
-        <w:t>Yeaton</w:t>
-      </w:r>
-      <w:proofErr w:type="spellEnd"/>
-      <w:r>
-        <w:t xml:space="preserve"> 1984) </w:t>
-      </w:r>
-      <w:r>
-        <w:t>and persisted in frequent fire forest types with mean fire return intervals of 11-16 years. Effective fire suppression, which was instituted across much of sugar pine’s range in the 20</w:t>
-      </w:r>
-      <w:r>
-        <w:rPr>
-          <w:vertAlign w:val="superscript"/>
-        </w:rPr>
-        <w:t>th</w:t>
-      </w:r>
-      <w:r>
-        <w:t xml:space="preserve"> century, has resulted in an overall densification of these forests and shifted species composition (especially of younger cohorts) towards shade-tolerant firs and incense-cedar (Stephens et al. 2015, Levine et al. 2016, Ansley and Battles 1998). Historical logging practices tended to target large and valuable </w:t>
-      </w:r>
-      <w:r>
-        <w:t>s</w:t>
-      </w:r>
-      <w:r>
-        <w:t xml:space="preserve">ugar pines, further altering forest composition and structure (Cermak 1996, Safford and Stevens 2017). </w:t>
-      </w:r>
-    </w:p>
-    <w:p>
-      <w:pPr>
-        <w:spacing w:line="360" w:lineRule="auto"/>
-        <w:ind w:firstLine="360"/>
-      </w:pPr>
-      <w:r>
-        <w:t xml:space="preserve">Second, one result of densification and a warming climate has been an increase </w:t>
-      </w:r>
-      <w:r>
-        <w:t>in the annual area burned by high severity wildfire throughout the range of sugar pine (Parks et al. 2020). Sugar pine is not serotinous and has adaptations for large adults to survive wildfire</w:t>
-      </w:r>
-      <w:r>
-        <w:t xml:space="preserve"> (</w:t>
-      </w:r>
-      <w:proofErr w:type="spellStart"/>
-      <w:r>
-        <w:t>Schwilk</w:t>
-      </w:r>
-      <w:proofErr w:type="spellEnd"/>
-      <w:r>
-        <w:t xml:space="preserve"> &amp; </w:t>
-      </w:r>
-      <w:proofErr w:type="spellStart"/>
-      <w:r>
-        <w:t>Ackerly</w:t>
-      </w:r>
-      <w:proofErr w:type="spellEnd"/>
-      <w:r>
-        <w:t xml:space="preserve"> 2001). However, t</w:t>
-      </w:r>
-      <w:r>
-        <w:t>he novel fire regime is creating large swaths of landscape with no surviving reproductive adults, and thus no seed source for the next generation (</w:t>
-      </w:r>
-      <w:r>
-        <w:t xml:space="preserve">North et al. 2020, Stevens SDC paper). </w:t>
-      </w:r>
-    </w:p>
-    <w:p>
-      <w:pPr>
-        <w:spacing w:line="360" w:lineRule="auto"/>
-        <w:ind w:firstLine="360"/>
-      </w:pPr>
-      <w:r>
-        <w:t>Third</w:t>
-      </w:r>
-      <w:r>
-        <w:t xml:space="preserve">, </w:t>
-      </w:r>
-      <w:r>
-        <w:t>the</w:t>
-      </w:r>
-      <w:r>
-        <w:t xml:space="preserve"> </w:t>
-      </w:r>
-      <w:r>
-        <w:t>changing</w:t>
-      </w:r>
-      <w:r>
-        <w:t xml:space="preserve"> climate may increase the duration and severity of droughts and associated bark beetle epidemics, which are already causing mass mortality events in sugar pine’s range (Fettig et al. </w:t>
-      </w:r>
-      <w:r>
-        <w:lastRenderedPageBreak/>
-        <w:t xml:space="preserve">2019). </w:t>
-      </w:r>
-      <w:r>
-        <w:t xml:space="preserve">Once these epidemics are underway, bark beetles tend to preferentially target large and </w:t>
-      </w:r>
-      <w:proofErr w:type="gramStart"/>
-      <w:r>
-        <w:t>reproductively-valuable</w:t>
-      </w:r>
-      <w:proofErr w:type="gramEnd"/>
-      <w:r>
-        <w:t xml:space="preserve"> sugar pines, independent of individuals’ stress (Stephenson 2019). </w:t>
-      </w:r>
-    </w:p>
-    <w:p>
-      <w:pPr>
-        <w:spacing w:line="360" w:lineRule="auto"/>
-        <w:ind w:firstLine="360"/>
-      </w:pPr>
-      <w:r>
-        <w:t xml:space="preserve">Finally, an invasive fungal pathogen, </w:t>
-      </w:r>
-      <w:proofErr w:type="spellStart"/>
-      <w:r>
-        <w:rPr>
-          <w:i/>
-          <w:iCs/>
-        </w:rPr>
-        <w:t>Cronartium</w:t>
-      </w:r>
-      <w:proofErr w:type="spellEnd"/>
-      <w:r>
-        <w:rPr>
-          <w:i/>
-          <w:iCs/>
-        </w:rPr>
-        <w:t xml:space="preserve"> </w:t>
-      </w:r>
-      <w:proofErr w:type="spellStart"/>
-      <w:r>
-        <w:rPr>
-          <w:i/>
-          <w:iCs/>
-        </w:rPr>
-        <w:t>ribicola</w:t>
-      </w:r>
-      <w:proofErr w:type="spellEnd"/>
-      <w:r>
-        <w:t xml:space="preserve"> (white pine blister rust; WPBR) has spread across much of sugar pine’s range since its introduction and has caused substantial mortality (van </w:t>
-      </w:r>
-      <w:proofErr w:type="spellStart"/>
-      <w:r>
-        <w:t>Mantgem</w:t>
-      </w:r>
-      <w:proofErr w:type="spellEnd"/>
-      <w:r>
-        <w:t xml:space="preserve"> et al. 2004, </w:t>
-      </w:r>
-      <w:proofErr w:type="spellStart"/>
-      <w:r>
-        <w:t>Dudney</w:t>
-      </w:r>
-      <w:proofErr w:type="spellEnd"/>
-      <w:r>
-        <w:t xml:space="preserve"> et al. 2020). Maloney et al. 2014 found that some subpopulations of sugar pine in the Lake Tahoe basin exhibited negative population growth rates and high levels of WPBR infection. Sugar pine may have been facing these challenges for some time: some subpopulations of sugar pine showed evidence of inbreeding, potentially caused by population bottlenecks which may the result of historical logging, fire suppression, and/or more recent white pine blister rust outbreaks (Maloney et al. 2011).  </w:t>
-      </w:r>
-    </w:p>
-    <w:p>
-      <w:pPr>
-        <w:spacing w:line="360" w:lineRule="auto"/>
-        <w:ind w:firstLine="360"/>
-      </w:pPr>
-      <w:r>
-        <w:t>Given these numerous challenges, there are widespread concerns about the future of the species (Kinloch et al. 1996). Management options to benefit sugar pine are available, ranging from restoration thinning and prescribed fire to restore forest structure (</w:t>
-      </w:r>
-      <w:proofErr w:type="spellStart"/>
-      <w:r>
-        <w:t>Restaino</w:t>
-      </w:r>
-      <w:proofErr w:type="spellEnd"/>
-      <w:r>
-        <w:t xml:space="preserve"> et al. 2019) to </w:t>
-      </w:r>
-      <w:proofErr w:type="spellStart"/>
-      <w:r>
-        <w:t>outplanting</w:t>
-      </w:r>
-      <w:proofErr w:type="spellEnd"/>
-      <w:r>
-        <w:t xml:space="preserve"> seedlings with genetic resistance to WPBR (Kinloch et al. 1996</w:t>
+        <w:t>Given these numerous challenges, there are widespread concerns about the future of the species (Kinloch et al. 1996). Management options to benefit sugar pine are available, ranging from restoration thinning and prescribed fire to restore forest structure (Restaino et al. 2019) to outplanting seedlings with genetic resistance to WPBR (Kinloch et al. 1996</w:t>
       </w:r>
       <w:r>
         <w:t>, Aitken 2013</w:t>
@@ -323,15 +199,7 @@
         <w:spacing w:line="360" w:lineRule="auto"/>
       </w:pPr>
       <w:r>
-        <w:t xml:space="preserve">What is the </w:t>
-      </w:r>
-      <w:proofErr w:type="gramStart"/>
-      <w:r>
-        <w:t>current status</w:t>
-      </w:r>
-      <w:proofErr w:type="gramEnd"/>
-      <w:r>
-        <w:t xml:space="preserve"> and trajectory of the ensemble of sugar pine populations across its range?</w:t>
+        <w:t>What is the current status and trajectory of the ensemble of sugar pine populations across its range?</w:t>
       </w:r>
     </w:p>
     <w:p>
@@ -376,15 +244,7 @@
         <w:t xml:space="preserve"> (Figure 1)</w:t>
       </w:r>
       <w:r>
-        <w:t xml:space="preserve">, which is </w:t>
-      </w:r>
-      <w:proofErr w:type="gramStart"/>
-      <w:r>
-        <w:t>the vast majority of</w:t>
-      </w:r>
-      <w:proofErr w:type="gramEnd"/>
-      <w:r>
-        <w:t xml:space="preserve"> the species’ range.</w:t>
+        <w:t>, which is the vast majority of the species’ range.</w:t>
       </w:r>
       <w:r>
         <w:t xml:space="preserve"> </w:t>
@@ -424,15 +284,7 @@
         <w:t xml:space="preserve"> (Wilson et al. 2013). </w:t>
       </w:r>
       <w:r>
-        <w:t xml:space="preserve">The USFS RMRS Live Tree Species Basal Area of the Contiguous United States 2000-2009 (CITE) provides species-specific </w:t>
-      </w:r>
-      <w:proofErr w:type="spellStart"/>
-      <w:r>
-        <w:t>rasters</w:t>
-      </w:r>
-      <w:proofErr w:type="spellEnd"/>
-      <w:r>
-        <w:t xml:space="preserve"> of predicted basal area at 250m resolution across the contiguous US, with each raster cell giving a predicted value for the basal area (ft2/acre) of the selected species. The abundance predictions are generated using k-nearest neighbors and canonical correspondence analysis on MODIS imagery, raster data describing relevant environmental parameters, and </w:t>
+        <w:t xml:space="preserve">The USFS RMRS Live Tree Species Basal Area of the Contiguous United States 2000-2009 (CITE) provides species-specific rasters of predicted basal area at 250m resolution across the contiguous US, with each raster cell giving a predicted value for the basal area (ft2/acre) of the selected species. The abundance predictions are generated using k-nearest neighbors and canonical correspondence analysis on MODIS imagery, raster data describing relevant environmental parameters, and </w:t>
       </w:r>
       <w:r>
         <w:t xml:space="preserve">Forest Inventory and Analysis (FIA) </w:t>
@@ -594,26 +446,10 @@
         <w:t xml:space="preserve"> </w:t>
       </w:r>
       <w:r>
-        <w:t xml:space="preserve">m2 </w:t>
-      </w:r>
-      <w:proofErr w:type="spellStart"/>
-      <w:r>
-        <w:t>macroplot</w:t>
-      </w:r>
-      <w:proofErr w:type="spellEnd"/>
-      <w:r>
-        <w:t>.</w:t>
-      </w:r>
-      <w:r>
-        <w:t xml:space="preserve"> Data inventoried for each individual stem include the species, live/dead status, DBH, and a “damage agent” code indicating whether some agent (</w:t>
-      </w:r>
-      <w:proofErr w:type="gramStart"/>
-      <w:r>
-        <w:t>e.g.</w:t>
-      </w:r>
-      <w:proofErr w:type="gramEnd"/>
-      <w:r>
-        <w:t xml:space="preserve"> white pine blister rust) is visibly affecting the individual’s health.</w:t>
+        <w:t>m2 macroplot.</w:t>
+      </w:r>
+      <w:r>
+        <w:t xml:space="preserve"> Data inventoried for each individual stem include the species, live/dead status, DBH, and a “damage agent” code indicating whether some agent (e.g. white pine blister rust) is visibly affecting the individual’s health.</w:t>
       </w:r>
       <w:r>
         <w:t xml:space="preserve"> </w:t>
@@ -631,18 +467,10 @@
         <w:t>m and DBH</w:t>
       </w:r>
       <w:r>
-        <w:t xml:space="preserve"> &lt; 2.54 cm) are not inventoried as individuals but tallied by </w:t>
-      </w:r>
-      <w:proofErr w:type="gramStart"/>
-      <w:r>
-        <w:t>species</w:t>
-      </w:r>
-      <w:r>
-        <w:t>, and</w:t>
-      </w:r>
-      <w:proofErr w:type="gramEnd"/>
-      <w:r>
-        <w:t xml:space="preserve"> remain untagged</w:t>
+        <w:t xml:space="preserve"> &lt; 2.54 cm) are not inventoried as individuals but tallied by species</w:t>
+      </w:r>
+      <w:r>
+        <w:t>, and remain untagged</w:t>
       </w:r>
       <w:r>
         <w:t xml:space="preserve">. </w:t>
@@ -664,15 +492,7 @@
         <w:t>ddition to the tree-level data collected, the FIA program also records information about forest conditions, including the presence of significant disturbances (e.g., fire) and the ecological subsection (CITE) the plot is located within</w:t>
       </w:r>
       <w:r>
-        <w:t xml:space="preserve">, and the nominal GPS coordinates of the plot center. For this study I selected only the subset of FIA plots whose nominal centers were within the sugar pine range polygon described above. The range polygon was used, rather than simply using all plots where sugar pine was </w:t>
-      </w:r>
-      <w:proofErr w:type="gramStart"/>
-      <w:r>
-        <w:t>actually present</w:t>
-      </w:r>
-      <w:proofErr w:type="gramEnd"/>
-      <w:r>
-        <w:t>, in order to better capture the range of environmental conditions existing within sugar pine’s range.</w:t>
+        <w:t>, and the nominal GPS coordinates of the plot center. For this study I selected only the subset of FIA plots whose nominal centers were within the sugar pine range polygon described above. The range polygon was used, rather than simply using all plots where sugar pine was actually present, in order to better capture the range of environmental conditions existing within sugar pine’s range.</w:t>
       </w:r>
     </w:p>
     <w:p>
@@ -695,29 +515,19 @@
         <w:t xml:space="preserve">assess the level of drought sugar pine individuals were exposed to, </w:t>
       </w:r>
       <w:r>
-        <w:t xml:space="preserve">I extracted monthly climatic water deficit (CWD) estimates for each nominal plot location from the </w:t>
-      </w:r>
-      <w:proofErr w:type="spellStart"/>
-      <w:r>
-        <w:t>TerraClimate</w:t>
-      </w:r>
-      <w:proofErr w:type="spellEnd"/>
-      <w:r>
-        <w:t xml:space="preserve"> dataset (CITE). The </w:t>
-      </w:r>
-      <w:proofErr w:type="spellStart"/>
-      <w:r>
-        <w:t>TerraClimate</w:t>
-      </w:r>
-      <w:proofErr w:type="spellEnd"/>
-      <w:r>
-        <w:t xml:space="preserve"> dataset provides modeled estimates of CWD at approximately 4km resolution for years 1958-2020. </w:t>
+        <w:t xml:space="preserve">I extracted monthly climatic water deficit (CWD) estimates for each nominal plot location from the TerraClimate dataset (CITE). The TerraClimate dataset provides modeled estimates of CWD at approximately 4km resolution for years 1958-2020. </w:t>
       </w:r>
       <w:r>
         <w:t xml:space="preserve">The 4 km resolution approximately matches the degree of fuzzing associated with the nominal FIA plot locations, so that fuzzing is unlikely to add substantial error in the estimation of CWD experienced at the true plot location. </w:t>
       </w:r>
       <w:r>
-        <w:t>Mean growing season (May-October) CWD estimates for each year between a plot’s initial measurement and its revisit provide a proxy for the drought and heat stress experienced by individuals</w:t>
+        <w:t>Mean growing season (May-October) CWD estimates for each year between a plot’s initial measurement and its revisit provide a proxy for the droug</w:t>
+      </w:r>
+      <w:r>
+        <w:t>ht</w:t>
+      </w:r>
+      <w:r>
+        <w:t xml:space="preserve"> stress experienced by individuals</w:t>
       </w:r>
       <w:r>
         <w:t xml:space="preserve"> between the two censuses. The annual mean growing season CWD estimates were summarized in two ways: First, the </w:t>
@@ -732,15 +542,7 @@
         <w:t>climatic dryness characteristic of each site</w:t>
       </w:r>
       <w:r>
-        <w:t xml:space="preserve">, enabling the comparison of typically-wetter vs. </w:t>
-      </w:r>
-      <w:proofErr w:type="gramStart"/>
-      <w:r>
-        <w:t>typically-drier</w:t>
-      </w:r>
-      <w:proofErr w:type="gramEnd"/>
-      <w:r>
-        <w:t xml:space="preserve"> locations across space. Second, the 90</w:t>
+        <w:t>, enabling the comparison of typically-wetter vs. typically-drier locations across space. Second, the 90</w:t>
       </w:r>
       <w:r>
         <w:rPr>
@@ -830,14 +632,27 @@
       <w:r>
         <w:t xml:space="preserve">Equation </w:t>
       </w:r>
-      <w:fldSimple w:instr=" SEQ Equation \* ARABIC ">
-        <w:r>
-          <w:rPr>
-            <w:noProof/>
-          </w:rPr>
-          <w:t>1</w:t>
-        </w:r>
-      </w:fldSimple>
+      <w:r>
+        <w:fldChar w:fldCharType="begin"/>
+      </w:r>
+      <w:r>
+        <w:instrText xml:space="preserve"> SEQ Equation \* ARABIC </w:instrText>
+      </w:r>
+      <w:r>
+        <w:fldChar w:fldCharType="separate"/>
+      </w:r>
+      <w:r>
+        <w:rPr>
+          <w:noProof/>
+        </w:rPr>
+        <w:t>1</w:t>
+      </w:r>
+      <w:r>
+        <w:rPr>
+          <w:noProof/>
+        </w:rPr>
+        <w:fldChar w:fldCharType="end"/>
+      </w:r>
       <w:bookmarkEnd w:id="0"/>
     </w:p>
     <w:p>
@@ -941,14 +756,27 @@
         <w:lastRenderedPageBreak/>
         <w:t xml:space="preserve">Equation </w:t>
       </w:r>
-      <w:fldSimple w:instr=" SEQ Equation \* ARABIC ">
-        <w:r>
-          <w:rPr>
-            <w:noProof/>
-          </w:rPr>
-          <w:t>2</w:t>
-        </w:r>
-      </w:fldSimple>
+      <w:r>
+        <w:fldChar w:fldCharType="begin"/>
+      </w:r>
+      <w:r>
+        <w:instrText xml:space="preserve"> SEQ Equation \* ARABIC </w:instrText>
+      </w:r>
+      <w:r>
+        <w:fldChar w:fldCharType="separate"/>
+      </w:r>
+      <w:r>
+        <w:rPr>
+          <w:noProof/>
+        </w:rPr>
+        <w:t>2</w:t>
+      </w:r>
+      <w:r>
+        <w:rPr>
+          <w:noProof/>
+        </w:rPr>
+        <w:fldChar w:fldCharType="end"/>
+      </w:r>
       <w:bookmarkEnd w:id="1"/>
     </w:p>
     <w:p>
@@ -1326,21 +1154,7 @@
         <w:rPr>
           <w:rFonts w:eastAsiaTheme="minorEastAsia"/>
         </w:rPr>
-        <w:t xml:space="preserve"> is a ve</w:t>
-      </w:r>
-      <w:proofErr w:type="spellStart"/>
-      <w:r>
-        <w:rPr>
-          <w:rFonts w:eastAsiaTheme="minorEastAsia"/>
-        </w:rPr>
-        <w:t>ctor</w:t>
-      </w:r>
-      <w:proofErr w:type="spellEnd"/>
-      <w:r>
-        <w:rPr>
-          <w:rFonts w:eastAsiaTheme="minorEastAsia"/>
-        </w:rPr>
-        <w:t xml:space="preserve"> of covariates (described below) for individual </w:t>
+        <w:t xml:space="preserve"> is a vector of covariates (described below) for individual </w:t>
       </w:r>
       <m:oMath>
         <m:r>
@@ -2359,14 +2173,27 @@
       <w:r>
         <w:t xml:space="preserve">Equation </w:t>
       </w:r>
-      <w:fldSimple w:instr=" SEQ Equation \* ARABIC ">
-        <w:r>
-          <w:rPr>
-            <w:noProof/>
-          </w:rPr>
-          <w:t>3</w:t>
-        </w:r>
-      </w:fldSimple>
+      <w:r>
+        <w:fldChar w:fldCharType="begin"/>
+      </w:r>
+      <w:r>
+        <w:instrText xml:space="preserve"> SEQ Equation \* ARABIC </w:instrText>
+      </w:r>
+      <w:r>
+        <w:fldChar w:fldCharType="separate"/>
+      </w:r>
+      <w:r>
+        <w:rPr>
+          <w:noProof/>
+        </w:rPr>
+        <w:t>3</w:t>
+      </w:r>
+      <w:r>
+        <w:rPr>
+          <w:noProof/>
+        </w:rPr>
+        <w:fldChar w:fldCharType="end"/>
+      </w:r>
     </w:p>
     <w:p>
       <w:pPr>
@@ -2518,14 +2345,27 @@
       <w:r>
         <w:t xml:space="preserve">Equation </w:t>
       </w:r>
-      <w:fldSimple w:instr=" SEQ Equation \* ARABIC ">
-        <w:r>
-          <w:rPr>
-            <w:noProof/>
-          </w:rPr>
-          <w:t>4</w:t>
-        </w:r>
-      </w:fldSimple>
+      <w:r>
+        <w:fldChar w:fldCharType="begin"/>
+      </w:r>
+      <w:r>
+        <w:instrText xml:space="preserve"> SEQ Equation \* ARABIC </w:instrText>
+      </w:r>
+      <w:r>
+        <w:fldChar w:fldCharType="separate"/>
+      </w:r>
+      <w:r>
+        <w:rPr>
+          <w:noProof/>
+        </w:rPr>
+        <w:t>4</w:t>
+      </w:r>
+      <w:r>
+        <w:rPr>
+          <w:noProof/>
+        </w:rPr>
+        <w:fldChar w:fldCharType="end"/>
+      </w:r>
       <w:bookmarkEnd w:id="2"/>
     </w:p>
     <w:p>
@@ -2880,21 +2720,7 @@
         <w:rPr>
           <w:rFonts w:eastAsiaTheme="minorEastAsia"/>
         </w:rPr>
-        <w:t xml:space="preserve"> is a vector of the same fixed effects coeffic</w:t>
-      </w:r>
-      <w:proofErr w:type="spellStart"/>
-      <w:r>
-        <w:rPr>
-          <w:rFonts w:eastAsiaTheme="minorEastAsia"/>
-        </w:rPr>
-        <w:t>ients</w:t>
-      </w:r>
-      <w:proofErr w:type="spellEnd"/>
-      <w:r>
-        <w:rPr>
-          <w:rFonts w:eastAsiaTheme="minorEastAsia"/>
-        </w:rPr>
-        <w:t xml:space="preserve"> used in the survival sub model, and the other parameters </w:t>
+        <w:t xml:space="preserve"> is a vector of the same fixed effects coefficients used in the survival sub model, and the other parameters </w:t>
       </w:r>
       <w:r>
         <w:rPr>
@@ -3029,14 +2855,27 @@
       <w:r>
         <w:t xml:space="preserve">Equation </w:t>
       </w:r>
-      <w:fldSimple w:instr=" SEQ Equation \* ARABIC ">
-        <w:r>
-          <w:rPr>
-            <w:noProof/>
-          </w:rPr>
-          <w:t>5</w:t>
-        </w:r>
-      </w:fldSimple>
+      <w:r>
+        <w:fldChar w:fldCharType="begin"/>
+      </w:r>
+      <w:r>
+        <w:instrText xml:space="preserve"> SEQ Equation \* ARABIC </w:instrText>
+      </w:r>
+      <w:r>
+        <w:fldChar w:fldCharType="separate"/>
+      </w:r>
+      <w:r>
+        <w:rPr>
+          <w:noProof/>
+        </w:rPr>
+        <w:t>5</w:t>
+      </w:r>
+      <w:r>
+        <w:rPr>
+          <w:noProof/>
+        </w:rPr>
+        <w:fldChar w:fldCharType="end"/>
+      </w:r>
     </w:p>
     <w:p>
       <w:pPr>
@@ -3405,21 +3244,7 @@
         <w:rPr>
           <w:rFonts w:eastAsiaTheme="minorEastAsia"/>
         </w:rPr>
-        <w:t xml:space="preserve"> is the dispersion parameter for the negative binomial </w:t>
-      </w:r>
-      <w:proofErr w:type="gramStart"/>
-      <w:r>
-        <w:rPr>
-          <w:rFonts w:eastAsiaTheme="minorEastAsia"/>
-        </w:rPr>
-        <w:t>distribution.</w:t>
-      </w:r>
-      <w:proofErr w:type="gramEnd"/>
-      <w:r>
-        <w:rPr>
-          <w:rFonts w:eastAsiaTheme="minorEastAsia"/>
-        </w:rPr>
-        <w:t xml:space="preserve"> </w:t>
+        <w:t xml:space="preserve"> is the dispersion parameter for the negative binomial distribution. </w:t>
       </w:r>
       <w:r>
         <w:rPr>
@@ -3442,14 +3267,27 @@
       <w:r>
         <w:t xml:space="preserve">Equation </w:t>
       </w:r>
-      <w:fldSimple w:instr=" SEQ Equation \* ARABIC ">
-        <w:r>
-          <w:rPr>
-            <w:noProof/>
-          </w:rPr>
-          <w:t>6</w:t>
-        </w:r>
-      </w:fldSimple>
+      <w:r>
+        <w:fldChar w:fldCharType="begin"/>
+      </w:r>
+      <w:r>
+        <w:instrText xml:space="preserve"> SEQ Equation \* ARABIC </w:instrText>
+      </w:r>
+      <w:r>
+        <w:fldChar w:fldCharType="separate"/>
+      </w:r>
+      <w:r>
+        <w:rPr>
+          <w:noProof/>
+        </w:rPr>
+        <w:t>6</w:t>
+      </w:r>
+      <w:r>
+        <w:rPr>
+          <w:noProof/>
+        </w:rPr>
+        <w:fldChar w:fldCharType="end"/>
+      </w:r>
     </w:p>
     <w:p>
       <w:pPr>
@@ -3920,14 +3758,27 @@
       <w:r>
         <w:t xml:space="preserve">Equation </w:t>
       </w:r>
-      <w:fldSimple w:instr=" SEQ Equation \* ARABIC ">
-        <w:r>
-          <w:rPr>
-            <w:noProof/>
-          </w:rPr>
-          <w:t>7</w:t>
-        </w:r>
-      </w:fldSimple>
+      <w:r>
+        <w:fldChar w:fldCharType="begin"/>
+      </w:r>
+      <w:r>
+        <w:instrText xml:space="preserve"> SEQ Equation \* ARABIC </w:instrText>
+      </w:r>
+      <w:r>
+        <w:fldChar w:fldCharType="separate"/>
+      </w:r>
+      <w:r>
+        <w:rPr>
+          <w:noProof/>
+        </w:rPr>
+        <w:t>7</w:t>
+      </w:r>
+      <w:r>
+        <w:rPr>
+          <w:noProof/>
+        </w:rPr>
+        <w:fldChar w:fldCharType="end"/>
+      </w:r>
     </w:p>
     <w:p>
       <w:pPr>
@@ -4146,21 +3997,7 @@
         <w:rPr>
           <w:rFonts w:eastAsiaTheme="minorEastAsia"/>
         </w:rPr>
-        <w:t xml:space="preserve"> describes the growth of preexisting individuals from the smallest size class into the smalle</w:t>
-      </w:r>
-      <w:proofErr w:type="spellStart"/>
-      <w:r>
-        <w:rPr>
-          <w:rFonts w:eastAsiaTheme="minorEastAsia"/>
-        </w:rPr>
-        <w:t>st</w:t>
-      </w:r>
-      <w:proofErr w:type="spellEnd"/>
-      <w:r>
-        <w:rPr>
-          <w:rFonts w:eastAsiaTheme="minorEastAsia"/>
-        </w:rPr>
-        <w:t xml:space="preserve"> two size classes, </w:t>
+        <w:t xml:space="preserve"> describes the growth of preexisting individuals from the smallest size class into the smallest two size classes, </w:t>
       </w:r>
       <m:oMath>
         <m:sSub>
@@ -4457,14 +4294,27 @@
       <w:r>
         <w:t xml:space="preserve">Equation </w:t>
       </w:r>
-      <w:fldSimple w:instr=" SEQ Equation \* ARABIC ">
-        <w:r>
-          <w:rPr>
-            <w:noProof/>
-          </w:rPr>
-          <w:t>8</w:t>
-        </w:r>
-      </w:fldSimple>
+      <w:r>
+        <w:fldChar w:fldCharType="begin"/>
+      </w:r>
+      <w:r>
+        <w:instrText xml:space="preserve"> SEQ Equation \* ARABIC </w:instrText>
+      </w:r>
+      <w:r>
+        <w:fldChar w:fldCharType="separate"/>
+      </w:r>
+      <w:r>
+        <w:rPr>
+          <w:noProof/>
+        </w:rPr>
+        <w:t>8</w:t>
+      </w:r>
+      <w:r>
+        <w:rPr>
+          <w:noProof/>
+        </w:rPr>
+        <w:fldChar w:fldCharType="end"/>
+      </w:r>
       <w:bookmarkEnd w:id="3"/>
     </w:p>
     <w:p>
@@ -5081,14 +4931,12 @@
         </w:rPr>
         <w:t xml:space="preserve"> is c</w:t>
       </w:r>
-      <w:proofErr w:type="spellStart"/>
       <w:r>
         <w:rPr>
           <w:rFonts w:eastAsiaTheme="minorEastAsia"/>
         </w:rPr>
         <w:t>alculated</w:t>
       </w:r>
-      <w:proofErr w:type="spellEnd"/>
       <w:r>
         <w:rPr>
           <w:rFonts w:eastAsiaTheme="minorEastAsia"/>
@@ -5303,21 +5151,7 @@
         <w:rPr>
           <w:rFonts w:eastAsiaTheme="minorEastAsia"/>
         </w:rPr>
-        <w:t xml:space="preserve"> using a normalized gaussian </w:t>
-      </w:r>
-      <w:proofErr w:type="gramStart"/>
-      <w:r>
-        <w:rPr>
-          <w:rFonts w:eastAsiaTheme="minorEastAsia"/>
-        </w:rPr>
-        <w:t>kernel, but</w:t>
-      </w:r>
-      <w:proofErr w:type="gramEnd"/>
-      <w:r>
-        <w:rPr>
-          <w:rFonts w:eastAsiaTheme="minorEastAsia"/>
-        </w:rPr>
-        <w:t xml:space="preserve"> had difficulty estimating the mean and variance of this recruit size kernel. </w:t>
+        <w:t xml:space="preserve"> using a normalized gaussian kernel, but had difficulty estimating the mean and variance of this recruit size kernel. </w:t>
       </w:r>
       <w:r>
         <w:rPr>
@@ -5329,35 +5163,7 @@
         <w:rPr>
           <w:rFonts w:eastAsiaTheme="minorEastAsia"/>
         </w:rPr>
-        <w:t xml:space="preserve"> that the parameters for this kernel were not </w:t>
-      </w:r>
-      <w:proofErr w:type="gramStart"/>
-      <w:r>
-        <w:rPr>
-          <w:rFonts w:eastAsiaTheme="minorEastAsia"/>
-        </w:rPr>
-        <w:t>identifiable, and</w:t>
-      </w:r>
-      <w:proofErr w:type="gramEnd"/>
-      <w:r>
-        <w:rPr>
-          <w:rFonts w:eastAsiaTheme="minorEastAsia"/>
-        </w:rPr>
-        <w:t xml:space="preserve"> attempting to estimate them resulted in divergent transitions in the Hamiltonian Monte Carlo algorithm described below. Rather than attempt to estimate the mean and variance of a gaussian recruitment size kernel, I approximated the recruitment size kernel (the probability that </w:t>
-      </w:r>
-      <w:proofErr w:type="gramStart"/>
-      <w:r>
-        <w:rPr>
-          <w:rFonts w:eastAsiaTheme="minorEastAsia"/>
-        </w:rPr>
-        <w:t>a new recruit</w:t>
-      </w:r>
-      <w:proofErr w:type="gramEnd"/>
-      <w:r>
-        <w:rPr>
-          <w:rFonts w:eastAsiaTheme="minorEastAsia"/>
-        </w:rPr>
-        <w:t xml:space="preserve"> will grow into size class </w:t>
+        <w:t xml:space="preserve"> that the parameters for this kernel were not identifiable, and attempting to estimate them resulted in divergent transitions in the Hamiltonian Monte Carlo algorithm described below. Rather than attempt to estimate the mean and variance of a gaussian recruitment size kernel, I approximated the recruitment size kernel (the probability that a new recruit will grow into size class </w:t>
       </w:r>
       <m:oMath>
         <m:r>
@@ -5451,14 +5257,27 @@
       <w:r>
         <w:t xml:space="preserve">Equation </w:t>
       </w:r>
-      <w:fldSimple w:instr=" SEQ Equation \* ARABIC ">
-        <w:r>
-          <w:rPr>
-            <w:noProof/>
-          </w:rPr>
-          <w:t>9</w:t>
-        </w:r>
-      </w:fldSimple>
+      <w:r>
+        <w:fldChar w:fldCharType="begin"/>
+      </w:r>
+      <w:r>
+        <w:instrText xml:space="preserve"> SEQ Equation \* ARABIC </w:instrText>
+      </w:r>
+      <w:r>
+        <w:fldChar w:fldCharType="separate"/>
+      </w:r>
+      <w:r>
+        <w:rPr>
+          <w:noProof/>
+        </w:rPr>
+        <w:t>9</w:t>
+      </w:r>
+      <w:r>
+        <w:rPr>
+          <w:noProof/>
+        </w:rPr>
+        <w:fldChar w:fldCharType="end"/>
+      </w:r>
       <w:bookmarkEnd w:id="4"/>
     </w:p>
     <w:p>
@@ -5753,21 +5572,7 @@
         <w:rPr>
           <w:rFonts w:eastAsiaTheme="minorEastAsia"/>
         </w:rPr>
-        <w:t>, again using the mean DBH of all s</w:t>
-      </w:r>
-      <w:proofErr w:type="spellStart"/>
-      <w:r>
-        <w:rPr>
-          <w:rFonts w:eastAsiaTheme="minorEastAsia"/>
-        </w:rPr>
-        <w:t>tems</w:t>
-      </w:r>
-      <w:proofErr w:type="spellEnd"/>
-      <w:r>
-        <w:rPr>
-          <w:rFonts w:eastAsiaTheme="minorEastAsia"/>
-        </w:rPr>
-        <w:t xml:space="preserve"> in size class </w:t>
+        <w:t xml:space="preserve">, again using the mean DBH of all stems in size class </w:t>
       </w:r>
       <m:oMath>
         <m:r>
@@ -5828,35 +5633,7 @@
         <w:rPr>
           <w:rFonts w:eastAsiaTheme="minorEastAsia"/>
         </w:rPr>
-        <w:t xml:space="preserve">I chose to use 12.7 cm wide bins for size classes to balance computational requirements against resolution needs in describing the size distribution of sugar pines, which ranges from 0 cm to 246 cm in DBH in this dataset. The 12.7 cm wide bins align with the changes in sampling area associated with different size classes in the FIA protocol and avoid the computational costs which would be associated with using 2.54 cm bins (as did Shriver et al.) for a tree species which can grow to more than 200 cm DBH. The relative coarseness of the 12.7 cm size bins is mitigated here </w:t>
-      </w:r>
-      <w:proofErr w:type="gramStart"/>
-      <w:r>
-        <w:rPr>
-          <w:rFonts w:eastAsiaTheme="minorEastAsia"/>
-        </w:rPr>
-        <w:t>by the use of</w:t>
-      </w:r>
-      <w:proofErr w:type="gramEnd"/>
-      <w:r>
-        <w:rPr>
-          <w:rFonts w:eastAsiaTheme="minorEastAsia"/>
-        </w:rPr>
-        <w:t xml:space="preserve"> the mean size rule (rather than the midpoint size rule) to assign specific sizes to each bin for the purposes of estimating survival, growth, and fecundity of each size class, following suggestions from </w:t>
-      </w:r>
-      <w:proofErr w:type="spellStart"/>
-      <w:r>
-        <w:rPr>
-          <w:rFonts w:eastAsiaTheme="minorEastAsia"/>
-        </w:rPr>
-        <w:t>Doak</w:t>
-      </w:r>
-      <w:proofErr w:type="spellEnd"/>
-      <w:r>
-        <w:rPr>
-          <w:rFonts w:eastAsiaTheme="minorEastAsia"/>
-        </w:rPr>
-        <w:t xml:space="preserve"> et al. 2021. </w:t>
+        <w:t xml:space="preserve">I chose to use 12.7 cm wide bins for size classes to balance computational requirements against resolution needs in describing the size distribution of sugar pines, which ranges from 0 cm to 246 cm in DBH in this dataset. The 12.7 cm wide bins align with the changes in sampling area associated with different size classes in the FIA protocol and avoid the computational costs which would be associated with using 2.54 cm bins (as did Shriver et al.) for a tree species which can grow to more than 200 cm DBH. The relative coarseness of the 12.7 cm size bins is mitigated here by the use of the mean size rule (rather than the midpoint size rule) to assign specific sizes to each bin for the purposes of estimating survival, growth, and fecundity of each size class, following suggestions from Doak et al. 2021. </w:t>
       </w:r>
     </w:p>
     <w:p>
@@ -5882,49 +5659,7 @@
         <w:rPr>
           <w:rFonts w:eastAsiaTheme="minorEastAsia"/>
         </w:rPr>
-        <w:t xml:space="preserve">Model data was prepared using the </w:t>
-      </w:r>
-      <w:proofErr w:type="spellStart"/>
-      <w:r>
-        <w:rPr>
-          <w:rFonts w:eastAsiaTheme="minorEastAsia"/>
-        </w:rPr>
-        <w:t>tidyverse</w:t>
-      </w:r>
-      <w:proofErr w:type="spellEnd"/>
-      <w:r>
-        <w:rPr>
-          <w:rFonts w:eastAsiaTheme="minorEastAsia"/>
-        </w:rPr>
-        <w:t xml:space="preserve"> package in R Version 4.1.1, and Bayesian parameter estimation was performed using </w:t>
-      </w:r>
-      <w:proofErr w:type="spellStart"/>
-      <w:r>
-        <w:rPr>
-          <w:rFonts w:eastAsiaTheme="minorEastAsia"/>
-        </w:rPr>
-        <w:t>Hamiltonion</w:t>
-      </w:r>
-      <w:proofErr w:type="spellEnd"/>
-      <w:r>
-        <w:rPr>
-          <w:rFonts w:eastAsiaTheme="minorEastAsia"/>
-        </w:rPr>
-        <w:t xml:space="preserve"> Monte Carlo as implemented in stan version 2.28.2 and the </w:t>
-      </w:r>
-      <w:proofErr w:type="spellStart"/>
-      <w:r>
-        <w:rPr>
-          <w:rFonts w:eastAsiaTheme="minorEastAsia"/>
-        </w:rPr>
-        <w:t>cmdstanr</w:t>
-      </w:r>
-      <w:proofErr w:type="spellEnd"/>
-      <w:r>
-        <w:rPr>
-          <w:rFonts w:eastAsiaTheme="minorEastAsia"/>
-        </w:rPr>
-        <w:t xml:space="preserve"> package. </w:t>
+        <w:t xml:space="preserve">Model data was prepared using the tidyverse package in R Version 4.1.1, and Bayesian parameter estimation was performed using Hamiltonion Monte Carlo as implemented in stan version 2.28.2 and the cmdstanr package. </w:t>
       </w:r>
       <w:r>
         <w:rPr>
@@ -5962,7 +5697,6 @@
         </w:rPr>
         <w:t xml:space="preserve">The prior distribution specified for all parameters was </w:t>
       </w:r>
-      <w:proofErr w:type="gramStart"/>
       <m:oMath>
         <m:r>
           <m:rPr>
@@ -5971,9 +5705,30 @@
           <w:rPr>
             <w:rFonts w:ascii="Cambria Math" w:eastAsiaTheme="minorEastAsia" w:hAnsi="Cambria Math"/>
           </w:rPr>
-          <m:t>Normal(</m:t>
+          <m:t>Normal(0,5)</m:t>
         </m:r>
-        <w:proofErr w:type="gramEnd"/>
+      </m:oMath>
+      <w:r>
+        <w:rPr>
+          <w:rFonts w:eastAsiaTheme="minorEastAsia"/>
+        </w:rPr>
+        <w:t xml:space="preserve"> (with variance terms restricted to positive values) except for the negative binomial dispersion parameter </w:t>
+      </w:r>
+      <m:oMath>
+        <m:r>
+          <w:rPr>
+            <w:rFonts w:ascii="Cambria Math" w:eastAsiaTheme="minorEastAsia" w:hAnsi="Cambria Math"/>
+          </w:rPr>
+          <m:t>κ</m:t>
+        </m:r>
+      </m:oMath>
+      <w:r>
+        <w:rPr>
+          <w:rFonts w:eastAsiaTheme="minorEastAsia"/>
+        </w:rPr>
+        <w:t xml:space="preserve">, which received a </w:t>
+      </w:r>
+      <m:oMath>
         <m:r>
           <m:rPr>
             <m:nor/>
@@ -5981,37 +5736,6 @@
           <w:rPr>
             <w:rFonts w:ascii="Cambria Math" w:eastAsiaTheme="minorEastAsia" w:hAnsi="Cambria Math"/>
           </w:rPr>
-          <m:t>0,5)</m:t>
-        </m:r>
-      </m:oMath>
-      <w:r>
-        <w:rPr>
-          <w:rFonts w:eastAsiaTheme="minorEastAsia"/>
-        </w:rPr>
-        <w:t xml:space="preserve"> (with variance terms restricted to positive values) except for the negative binomial dispersion parameter </w:t>
-      </w:r>
-      <m:oMath>
-        <m:r>
-          <w:rPr>
-            <w:rFonts w:ascii="Cambria Math" w:eastAsiaTheme="minorEastAsia" w:hAnsi="Cambria Math"/>
-          </w:rPr>
-          <m:t>κ</m:t>
-        </m:r>
-      </m:oMath>
-      <w:r>
-        <w:rPr>
-          <w:rFonts w:eastAsiaTheme="minorEastAsia"/>
-        </w:rPr>
-        <w:t xml:space="preserve">, which received a </w:t>
-      </w:r>
-      <m:oMath>
-        <m:r>
-          <m:rPr>
-            <m:nor/>
-          </m:rPr>
-          <w:rPr>
-            <w:rFonts w:ascii="Cambria Math" w:eastAsiaTheme="minorEastAsia" w:hAnsi="Cambria Math"/>
-          </w:rPr>
           <m:t>Cauchy(0,5)</m:t>
         </m:r>
       </m:oMath>
@@ -6031,91 +5755,19 @@
         <w:rPr>
           <w:rFonts w:eastAsiaTheme="minorEastAsia"/>
         </w:rPr>
-        <w:t xml:space="preserve">Other R packages used for data acquisition, data management, and plotting include here, sf, </w:t>
-      </w:r>
-      <w:proofErr w:type="spellStart"/>
-      <w:r>
-        <w:rPr>
-          <w:rFonts w:eastAsiaTheme="minorEastAsia"/>
-        </w:rPr>
-        <w:t>spdata</w:t>
-      </w:r>
-      <w:proofErr w:type="spellEnd"/>
-      <w:r>
-        <w:rPr>
-          <w:rFonts w:eastAsiaTheme="minorEastAsia"/>
-        </w:rPr>
-        <w:t xml:space="preserve">, </w:t>
-      </w:r>
-      <w:proofErr w:type="spellStart"/>
-      <w:r>
-        <w:rPr>
-          <w:rFonts w:eastAsiaTheme="minorEastAsia"/>
-        </w:rPr>
-        <w:t>bayesplot</w:t>
-      </w:r>
-      <w:proofErr w:type="spellEnd"/>
-      <w:r>
-        <w:rPr>
-          <w:rFonts w:eastAsiaTheme="minorEastAsia"/>
-        </w:rPr>
-        <w:t xml:space="preserve">, posterior, units, raster, ggplot2, </w:t>
-      </w:r>
-      <w:proofErr w:type="spellStart"/>
-      <w:r>
-        <w:rPr>
-          <w:rFonts w:eastAsiaTheme="minorEastAsia"/>
-        </w:rPr>
-        <w:t>USAboundaries</w:t>
-      </w:r>
-      <w:proofErr w:type="spellEnd"/>
-      <w:r>
-        <w:rPr>
-          <w:rFonts w:eastAsiaTheme="minorEastAsia"/>
-        </w:rPr>
-        <w:t xml:space="preserve">, </w:t>
-      </w:r>
-      <w:proofErr w:type="spellStart"/>
-      <w:r>
-        <w:rPr>
-          <w:rFonts w:eastAsiaTheme="minorEastAsia"/>
-        </w:rPr>
-        <w:t>truncnorm</w:t>
-      </w:r>
-      <w:proofErr w:type="spellEnd"/>
-      <w:r>
-        <w:rPr>
-          <w:rFonts w:eastAsiaTheme="minorEastAsia"/>
-        </w:rPr>
-        <w:t xml:space="preserve">, </w:t>
-      </w:r>
-      <w:proofErr w:type="spellStart"/>
-      <w:r>
-        <w:rPr>
-          <w:rFonts w:eastAsiaTheme="minorEastAsia"/>
-        </w:rPr>
-        <w:t>cowplot</w:t>
-      </w:r>
-      <w:proofErr w:type="spellEnd"/>
-      <w:r>
-        <w:rPr>
-          <w:rFonts w:eastAsiaTheme="minorEastAsia"/>
-        </w:rPr>
-        <w:t xml:space="preserve">, foreach, </w:t>
-      </w:r>
-      <w:proofErr w:type="spellStart"/>
-      <w:r>
-        <w:rPr>
-          <w:rFonts w:eastAsiaTheme="minorEastAsia"/>
-        </w:rPr>
-        <w:t>doParallel</w:t>
-      </w:r>
-      <w:proofErr w:type="spellEnd"/>
-      <w:r>
-        <w:rPr>
-          <w:rFonts w:eastAsiaTheme="minorEastAsia"/>
-        </w:rPr>
-        <w:t xml:space="preserve">. </w:t>
+        <w:t xml:space="preserve">Other R packages used for data acquisition, data management, and plotting include here, sf, spdata, bayesplot, posterior, units, raster, ggplot2, </w:t>
+      </w:r>
+      <w:r>
+        <w:rPr>
+          <w:rFonts w:eastAsiaTheme="minorEastAsia"/>
+        </w:rPr>
+        <w:t>USAboundaries, truncnorm</w:t>
+      </w:r>
+      <w:r>
+        <w:rPr>
+          <w:rFonts w:eastAsiaTheme="minorEastAsia"/>
+        </w:rPr>
+        <w:t xml:space="preserve">, cowplot, foreach, doParallel. </w:t>
       </w:r>
     </w:p>
     <w:p>
@@ -6133,15 +5785,7 @@
         <w:ind w:firstLine="720"/>
       </w:pPr>
       <w:r>
-        <w:t xml:space="preserve">The basic diagnostics provided by </w:t>
-      </w:r>
-      <w:proofErr w:type="spellStart"/>
-      <w:r>
-        <w:t>cmdrstan</w:t>
-      </w:r>
-      <w:proofErr w:type="spellEnd"/>
-      <w:r>
-        <w:t xml:space="preserve"> (R-hat values, trace plots, per-chain posterior density plots, posterior pair plots, and assessment of divergences) were inspected for evidence of convergence and between-chain consistency or signs of difficulty estimating parameters. In addition, I plotted </w:t>
+        <w:t xml:space="preserve">The basic diagnostics provided by cmdrstan (R-hat values, trace plots, per-chain posterior density plots, posterior pair plots, and assessment of divergences) were inspected for evidence of convergence and between-chain consistency or signs of difficulty estimating parameters. In addition, I plotted </w:t>
       </w:r>
       <w:r>
         <w:t>posterior retrodictions (</w:t>
@@ -6254,21 +5898,7 @@
         <w:rPr>
           <w:rFonts w:eastAsiaTheme="minorEastAsia"/>
         </w:rPr>
-        <w:t>), while other stressors are absent or held at their mean value (0 for scaled varia</w:t>
-      </w:r>
-      <w:proofErr w:type="spellStart"/>
-      <w:r>
-        <w:rPr>
-          <w:rFonts w:eastAsiaTheme="minorEastAsia"/>
-        </w:rPr>
-        <w:t>bles</w:t>
-      </w:r>
-      <w:proofErr w:type="spellEnd"/>
-      <w:r>
-        <w:rPr>
-          <w:rFonts w:eastAsiaTheme="minorEastAsia"/>
-        </w:rPr>
-        <w:t xml:space="preserve">). </w:t>
+        <w:t xml:space="preserve">), while other stressors are absent or held at their mean value (0 for scaled variables). </w:t>
       </w:r>
       <w:r>
         <w:rPr>
@@ -6502,21 +6132,7 @@
         <w:rPr>
           <w:rFonts w:eastAsiaTheme="minorEastAsia"/>
         </w:rPr>
-        <w:t xml:space="preserve"> corresponding to expected transitions given a single envi</w:t>
-      </w:r>
-      <w:proofErr w:type="spellStart"/>
-      <w:r>
-        <w:rPr>
-          <w:rFonts w:eastAsiaTheme="minorEastAsia"/>
-        </w:rPr>
-        <w:t>ronmental</w:t>
-      </w:r>
-      <w:proofErr w:type="spellEnd"/>
-      <w:r>
-        <w:rPr>
-          <w:rFonts w:eastAsiaTheme="minorEastAsia"/>
-        </w:rPr>
-        <w:t xml:space="preserve"> context and set of vital rate parameters</w:t>
+        <w:t xml:space="preserve"> corresponding to expected transitions given a single environmental context and set of vital rate parameters</w:t>
       </w:r>
       <w:r>
         <w:rPr>
@@ -6572,14 +6188,27 @@
       <w:r>
         <w:t xml:space="preserve">Equation </w:t>
       </w:r>
-      <w:fldSimple w:instr=" SEQ Equation \* ARABIC ">
-        <w:r>
-          <w:rPr>
-            <w:noProof/>
-          </w:rPr>
-          <w:t>10</w:t>
-        </w:r>
-      </w:fldSimple>
+      <w:r>
+        <w:fldChar w:fldCharType="begin"/>
+      </w:r>
+      <w:r>
+        <w:instrText xml:space="preserve"> SEQ Equation \* ARABIC </w:instrText>
+      </w:r>
+      <w:r>
+        <w:fldChar w:fldCharType="separate"/>
+      </w:r>
+      <w:r>
+        <w:rPr>
+          <w:noProof/>
+        </w:rPr>
+        <w:t>10</w:t>
+      </w:r>
+      <w:r>
+        <w:rPr>
+          <w:noProof/>
+        </w:rPr>
+        <w:fldChar w:fldCharType="end"/>
+      </w:r>
     </w:p>
     <w:p>
       <w:pPr>
@@ -7146,21 +6775,7 @@
         <w:rPr>
           <w:rFonts w:eastAsiaTheme="minorEastAsia"/>
         </w:rPr>
-        <w:t xml:space="preserve"> is the probability that </w:t>
-      </w:r>
-      <w:proofErr w:type="gramStart"/>
-      <w:r>
-        <w:rPr>
-          <w:rFonts w:eastAsiaTheme="minorEastAsia"/>
-        </w:rPr>
-        <w:t>a new recruit</w:t>
-      </w:r>
-      <w:proofErr w:type="gramEnd"/>
-      <w:r>
-        <w:rPr>
-          <w:rFonts w:eastAsiaTheme="minorEastAsia"/>
-        </w:rPr>
-        <w:t xml:space="preserve"> will grow into size class </w:t>
+        <w:t xml:space="preserve"> is the probability that a new recruit will grow into size class </w:t>
       </w:r>
       <m:oMath>
         <m:r>
@@ -7319,15 +6934,7 @@
         <w:ind w:firstLine="720"/>
       </w:pPr>
       <w:r>
-        <w:t xml:space="preserve">Following the recommendations of </w:t>
-      </w:r>
-      <w:proofErr w:type="spellStart"/>
-      <w:r>
-        <w:t>Doak</w:t>
-      </w:r>
-      <w:proofErr w:type="spellEnd"/>
-      <w:r>
-        <w:t xml:space="preserve"> 2021, i</w:t>
+        <w:t>Following the recommendations of Doak 2021, i</w:t>
       </w:r>
       <w:r>
         <w:t xml:space="preserve">ndividuals in each size class were approximated using the mean DBH of all trees in each size class, rather than the bin midpoint. The growth transition probabilities were evaluated using the cumulative density function of a normal distribution (as in </w:t>
@@ -7472,21 +7079,7 @@
         <w:rPr>
           <w:rFonts w:eastAsiaTheme="minorEastAsia"/>
         </w:rPr>
-        <w:t xml:space="preserve"> for each environmental conte</w:t>
-      </w:r>
-      <w:proofErr w:type="spellStart"/>
-      <w:r>
-        <w:rPr>
-          <w:rFonts w:eastAsiaTheme="minorEastAsia"/>
-        </w:rPr>
-        <w:t>xt</w:t>
-      </w:r>
-      <w:proofErr w:type="spellEnd"/>
-      <w:r>
-        <w:rPr>
-          <w:rFonts w:eastAsiaTheme="minorEastAsia"/>
-        </w:rPr>
-        <w:t xml:space="preserve"> </w:t>
+        <w:t xml:space="preserve"> for each environmental context </w:t>
       </w:r>
       <m:oMath>
         <m:r>
@@ -8017,25 +7610,7 @@
           <w:sz w:val="22"/>
           <w:szCs w:val="20"/>
         </w:rPr>
-        <w:t xml:space="preserve">Warming climate -&gt; more fire, changes to </w:t>
-      </w:r>
-      <w:proofErr w:type="spellStart"/>
-      <w:r>
-        <w:rPr>
-          <w:rFonts w:asciiTheme="minorHAnsi" w:hAnsiTheme="minorHAnsi" w:cstheme="minorHAnsi"/>
-          <w:sz w:val="22"/>
-          <w:szCs w:val="20"/>
-        </w:rPr>
-        <w:t>wpbr</w:t>
-      </w:r>
-      <w:proofErr w:type="spellEnd"/>
-      <w:r>
-        <w:rPr>
-          <w:rFonts w:asciiTheme="minorHAnsi" w:hAnsiTheme="minorHAnsi" w:cstheme="minorHAnsi"/>
-          <w:sz w:val="22"/>
-          <w:szCs w:val="20"/>
-        </w:rPr>
-        <w:t xml:space="preserve"> range</w:t>
+        <w:t>Warming climate -&gt; more fire, changes to wpbr range</w:t>
       </w:r>
     </w:p>
     <w:p>
@@ -8196,27 +7771,14 @@
       <w:r>
         <w:t xml:space="preserve">Figure </w:t>
       </w:r>
-      <w:r>
-        <w:fldChar w:fldCharType="begin"/>
-      </w:r>
-      <w:r>
-        <w:instrText xml:space="preserve"> SEQ Figure \* ARABIC </w:instrText>
-      </w:r>
-      <w:r>
-        <w:fldChar w:fldCharType="separate"/>
-      </w:r>
-      <w:r>
-        <w:rPr>
-          <w:noProof/>
-        </w:rPr>
-        <w:t>1</w:t>
-      </w:r>
-      <w:r>
-        <w:rPr>
-          <w:noProof/>
-        </w:rPr>
-        <w:fldChar w:fldCharType="end"/>
-      </w:r>
+      <w:fldSimple w:instr=" SEQ Figure \* ARABIC ">
+        <w:r>
+          <w:rPr>
+            <w:noProof/>
+          </w:rPr>
+          <w:t>1</w:t>
+        </w:r>
+      </w:fldSimple>
       <w:r>
         <w:t>: Range delineation for sugar pine (green), developed from the USFS RMRS Live Tree Species Basal Area of the Contiguous United States 2000-2009. Inset shows position relative to North America.</w:t>
       </w:r>
@@ -8281,14 +7843,27 @@
       <w:r>
         <w:t xml:space="preserve">Figure </w:t>
       </w:r>
-      <w:fldSimple w:instr=" SEQ Figure \* ARABIC ">
-        <w:r>
-          <w:rPr>
-            <w:noProof/>
-          </w:rPr>
-          <w:t>2</w:t>
-        </w:r>
-      </w:fldSimple>
+      <w:r>
+        <w:fldChar w:fldCharType="begin"/>
+      </w:r>
+      <w:r>
+        <w:instrText xml:space="preserve"> SEQ Figure \* ARABIC </w:instrText>
+      </w:r>
+      <w:r>
+        <w:fldChar w:fldCharType="separate"/>
+      </w:r>
+      <w:r>
+        <w:rPr>
+          <w:noProof/>
+        </w:rPr>
+        <w:t>2</w:t>
+      </w:r>
+      <w:r>
+        <w:rPr>
+          <w:noProof/>
+        </w:rPr>
+        <w:fldChar w:fldCharType="end"/>
+      </w:r>
       <w:bookmarkEnd w:id="5"/>
       <w:r>
         <w:rPr>
@@ -8380,14 +7955,27 @@
       <w:r>
         <w:t xml:space="preserve">Figure </w:t>
       </w:r>
-      <w:fldSimple w:instr=" SEQ Figure \* ARABIC ">
-        <w:r>
-          <w:rPr>
-            <w:noProof/>
-          </w:rPr>
-          <w:t>3</w:t>
-        </w:r>
-      </w:fldSimple>
+      <w:r>
+        <w:fldChar w:fldCharType="begin"/>
+      </w:r>
+      <w:r>
+        <w:instrText xml:space="preserve"> SEQ Figure \* ARABIC </w:instrText>
+      </w:r>
+      <w:r>
+        <w:fldChar w:fldCharType="separate"/>
+      </w:r>
+      <w:r>
+        <w:rPr>
+          <w:noProof/>
+        </w:rPr>
+        <w:t>3</w:t>
+      </w:r>
+      <w:r>
+        <w:rPr>
+          <w:noProof/>
+        </w:rPr>
+        <w:fldChar w:fldCharType="end"/>
+      </w:r>
       <w:r>
         <w:rPr>
           <w:noProof/>
@@ -8478,14 +8066,27 @@
       <w:r>
         <w:t xml:space="preserve">Figure </w:t>
       </w:r>
-      <w:fldSimple w:instr=" SEQ Figure \* ARABIC ">
-        <w:r>
-          <w:rPr>
-            <w:noProof/>
-          </w:rPr>
-          <w:t>4</w:t>
-        </w:r>
-      </w:fldSimple>
+      <w:r>
+        <w:fldChar w:fldCharType="begin"/>
+      </w:r>
+      <w:r>
+        <w:instrText xml:space="preserve"> SEQ Figure \* ARABIC </w:instrText>
+      </w:r>
+      <w:r>
+        <w:fldChar w:fldCharType="separate"/>
+      </w:r>
+      <w:r>
+        <w:rPr>
+          <w:noProof/>
+        </w:rPr>
+        <w:t>4</w:t>
+      </w:r>
+      <w:r>
+        <w:rPr>
+          <w:noProof/>
+        </w:rPr>
+        <w:fldChar w:fldCharType="end"/>
+      </w:r>
       <w:r>
         <w:rPr>
           <w:noProof/>
@@ -8613,14 +8214,27 @@
       <w:r>
         <w:t xml:space="preserve">Figure </w:t>
       </w:r>
-      <w:fldSimple w:instr=" SEQ Figure \* ARABIC ">
-        <w:r>
-          <w:rPr>
-            <w:noProof/>
-          </w:rPr>
-          <w:t>5</w:t>
-        </w:r>
-      </w:fldSimple>
+      <w:r>
+        <w:fldChar w:fldCharType="begin"/>
+      </w:r>
+      <w:r>
+        <w:instrText xml:space="preserve"> SEQ Figure \* ARABIC </w:instrText>
+      </w:r>
+      <w:r>
+        <w:fldChar w:fldCharType="separate"/>
+      </w:r>
+      <w:r>
+        <w:rPr>
+          <w:noProof/>
+        </w:rPr>
+        <w:t>5</w:t>
+      </w:r>
+      <w:r>
+        <w:rPr>
+          <w:noProof/>
+        </w:rPr>
+        <w:fldChar w:fldCharType="end"/>
+      </w:r>
       <w:r>
         <w:rPr>
           <w:noProof/>
@@ -8891,27 +8505,14 @@
       <w:r>
         <w:t xml:space="preserve">Supplementary Figure </w:t>
       </w:r>
-      <w:r>
-        <w:fldChar w:fldCharType="begin"/>
-      </w:r>
-      <w:r>
-        <w:instrText xml:space="preserve"> SEQ Supplementary_Figure \* ARABIC </w:instrText>
-      </w:r>
-      <w:r>
-        <w:fldChar w:fldCharType="separate"/>
-      </w:r>
-      <w:r>
-        <w:rPr>
-          <w:noProof/>
-        </w:rPr>
-        <w:t>1</w:t>
-      </w:r>
-      <w:r>
-        <w:rPr>
-          <w:noProof/>
-        </w:rPr>
-        <w:fldChar w:fldCharType="end"/>
-      </w:r>
+      <w:fldSimple w:instr=" SEQ Supplementary_Figure \* ARABIC ">
+        <w:r>
+          <w:rPr>
+            <w:noProof/>
+          </w:rPr>
+          <w:t>1</w:t>
+        </w:r>
+      </w:fldSimple>
       <w:bookmarkEnd w:id="7"/>
       <w:r>
         <w:t xml:space="preserve">: Posterior distributions (black) and prior distributions (red) for </w:t>
@@ -9015,27 +8616,14 @@
       <w:r>
         <w:t xml:space="preserve">Supplementary Figure </w:t>
       </w:r>
-      <w:r>
-        <w:fldChar w:fldCharType="begin"/>
-      </w:r>
-      <w:r>
-        <w:instrText xml:space="preserve"> SEQ Supplementary_Figure \* ARABIC </w:instrText>
-      </w:r>
-      <w:r>
-        <w:fldChar w:fldCharType="separate"/>
-      </w:r>
-      <w:r>
-        <w:rPr>
-          <w:noProof/>
-        </w:rPr>
-        <w:t>2</w:t>
-      </w:r>
-      <w:r>
-        <w:rPr>
-          <w:noProof/>
-        </w:rPr>
-        <w:fldChar w:fldCharType="end"/>
-      </w:r>
+      <w:fldSimple w:instr=" SEQ Supplementary_Figure \* ARABIC ">
+        <w:r>
+          <w:rPr>
+            <w:noProof/>
+          </w:rPr>
+          <w:t>2</w:t>
+        </w:r>
+      </w:fldSimple>
       <w:bookmarkEnd w:id="8"/>
       <w:r>
         <w:t>: Posterior distributions (black) against prior distributions (red) for the standard deviations of the plot and ecoregion random effects in the survival model.</w:t>
@@ -9101,30 +8689,14 @@
       <w:r>
         <w:t xml:space="preserve">Supplementary Figure </w:t>
       </w:r>
-      <w:r>
-        <w:fldChar w:fldCharType="begin"/>
-      </w:r>
-      <w:r>
-        <w:instrText xml:space="preserve"> SEQ Supplementary_Figure \* ARAB</w:instrText>
-      </w:r>
-      <w:r>
-        <w:instrText xml:space="preserve">IC </w:instrText>
-      </w:r>
-      <w:r>
-        <w:fldChar w:fldCharType="separate"/>
-      </w:r>
-      <w:r>
-        <w:rPr>
-          <w:noProof/>
-        </w:rPr>
-        <w:t>3</w:t>
-      </w:r>
-      <w:r>
-        <w:rPr>
-          <w:noProof/>
-        </w:rPr>
-        <w:fldChar w:fldCharType="end"/>
-      </w:r>
+      <w:fldSimple w:instr=" SEQ Supplementary_Figure \* ARABIC ">
+        <w:r>
+          <w:rPr>
+            <w:noProof/>
+          </w:rPr>
+          <w:t>3</w:t>
+        </w:r>
+      </w:fldSimple>
       <w:bookmarkEnd w:id="9"/>
       <w:r>
         <w:t>: Posterior distributions (black) against prior distributions (red) for fixed effect coefficients in the growth model.</w:t>
@@ -9189,27 +8761,14 @@
       <w:r>
         <w:t xml:space="preserve">Supplementary Figure </w:t>
       </w:r>
-      <w:r>
-        <w:fldChar w:fldCharType="begin"/>
-      </w:r>
-      <w:r>
-        <w:instrText xml:space="preserve"> SEQ Supplementary_Figure \* ARABIC </w:instrText>
-      </w:r>
-      <w:r>
-        <w:fldChar w:fldCharType="separate"/>
-      </w:r>
-      <w:r>
-        <w:rPr>
-          <w:noProof/>
-        </w:rPr>
-        <w:t>4</w:t>
-      </w:r>
-      <w:r>
-        <w:rPr>
-          <w:noProof/>
-        </w:rPr>
-        <w:fldChar w:fldCharType="end"/>
-      </w:r>
+      <w:fldSimple w:instr=" SEQ Supplementary_Figure \* ARABIC ">
+        <w:r>
+          <w:rPr>
+            <w:noProof/>
+          </w:rPr>
+          <w:t>4</w:t>
+        </w:r>
+      </w:fldSimple>
       <w:bookmarkEnd w:id="10"/>
       <w:r>
         <w:t>: Posterior distributions (black, along Y axis) against prior distributions (red, along X axis) for the standard deviations of the plot random effect, the ecoregion random effect, and the residuals in the growth model.</w:t>
@@ -9275,27 +8834,14 @@
       <w:r>
         <w:t xml:space="preserve">Supplementary Figure </w:t>
       </w:r>
-      <w:r>
-        <w:fldChar w:fldCharType="begin"/>
-      </w:r>
-      <w:r>
-        <w:instrText xml:space="preserve"> SEQ Supplementary_Figure \* ARABIC </w:instrText>
-      </w:r>
-      <w:r>
-        <w:fldChar w:fldCharType="separate"/>
-      </w:r>
-      <w:r>
-        <w:rPr>
-          <w:noProof/>
-        </w:rPr>
-        <w:t>5</w:t>
-      </w:r>
-      <w:r>
-        <w:rPr>
-          <w:noProof/>
-        </w:rPr>
-        <w:fldChar w:fldCharType="end"/>
-      </w:r>
+      <w:fldSimple w:instr=" SEQ Supplementary_Figure \* ARABIC ">
+        <w:r>
+          <w:rPr>
+            <w:noProof/>
+          </w:rPr>
+          <w:t>5</w:t>
+        </w:r>
+      </w:fldSimple>
       <w:bookmarkEnd w:id="11"/>
       <w:r>
         <w:t>: Posterior distributions (black) against prior distributions (red) for the fixed effect coefficients affecting fecundity in the recruitment model.</w:t>
@@ -9360,27 +8906,14 @@
       <w:r>
         <w:t xml:space="preserve">Supplementary Figure </w:t>
       </w:r>
-      <w:r>
-        <w:fldChar w:fldCharType="begin"/>
-      </w:r>
-      <w:r>
-        <w:instrText xml:space="preserve"> SEQ Supplementary_Figure \* ARABIC </w:instrText>
-      </w:r>
-      <w:r>
-        <w:fldChar w:fldCharType="separate"/>
-      </w:r>
-      <w:r>
-        <w:rPr>
-          <w:noProof/>
-        </w:rPr>
-        <w:t>6</w:t>
-      </w:r>
-      <w:r>
-        <w:rPr>
-          <w:noProof/>
-        </w:rPr>
-        <w:fldChar w:fldCharType="end"/>
-      </w:r>
+      <w:fldSimple w:instr=" SEQ Supplementary_Figure \* ARABIC ">
+        <w:r>
+          <w:rPr>
+            <w:noProof/>
+          </w:rPr>
+          <w:t>6</w:t>
+        </w:r>
+      </w:fldSimple>
       <w:bookmarkEnd w:id="12"/>
       <w:r>
         <w:t>: Posterior distribution (black, along Y axis) against prior distribution (red, along X axis) for the dispersion term of the negative binomial response in the recruitment model.</w:t>
@@ -9445,52 +8978,39 @@
       <w:r>
         <w:t xml:space="preserve">Supplementary Figure </w:t>
       </w:r>
+      <w:fldSimple w:instr=" SEQ Supplementary_Figure \* ARABIC ">
+        <w:r>
+          <w:rPr>
+            <w:noProof/>
+          </w:rPr>
+          <w:t>7</w:t>
+        </w:r>
+      </w:fldSimple>
+      <w:r>
+        <w:t xml:space="preserve">: Results of posterior retrodictive simulations for survival of individual trees. Posterior samples of the parameters were used to predict the survival probability of each individual tree using </w:t>
+      </w:r>
       <w:r>
         <w:fldChar w:fldCharType="begin"/>
       </w:r>
       <w:r>
-        <w:instrText xml:space="preserve"> SEQ Supplementary_Figure \* ARABIC </w:instrText>
+        <w:instrText xml:space="preserve"> REF _Ref93579342 \h </w:instrText>
       </w:r>
       <w:r>
         <w:fldChar w:fldCharType="separate"/>
       </w:r>
       <w:r>
+        <w:t xml:space="preserve">Equation </w:t>
+      </w:r>
+      <w:r>
         <w:rPr>
           <w:noProof/>
         </w:rPr>
-        <w:t>7</w:t>
-      </w:r>
-      <w:r>
-        <w:rPr>
-          <w:noProof/>
-        </w:rPr>
+        <w:t>2</w:t>
+      </w:r>
+      <w:r>
         <w:fldChar w:fldCharType="end"/>
       </w:r>
       <w:r>
-        <w:t xml:space="preserve">: Results of posterior retrodictive simulations for survival of individual trees. Posterior samples of the parameters were used to predict the survival probability of each individual tree using </w:t>
-      </w:r>
-      <w:r>
-        <w:fldChar w:fldCharType="begin"/>
-      </w:r>
-      <w:r>
-        <w:instrText xml:space="preserve"> REF _Ref93579342 \h </w:instrText>
-      </w:r>
-      <w:r>
-        <w:fldChar w:fldCharType="separate"/>
-      </w:r>
-      <w:r>
-        <w:t xml:space="preserve">Equation </w:t>
-      </w:r>
-      <w:r>
-        <w:rPr>
-          <w:noProof/>
-        </w:rPr>
-        <w:t>2</w:t>
-      </w:r>
-      <w:r>
-        <w:fldChar w:fldCharType="end"/>
-      </w:r>
-      <w:r>
         <w:t xml:space="preserve"> and the training data used to fit the model. </w:t>
       </w:r>
       <w:r>
@@ -9518,15 +9038,7 @@
         <w:t xml:space="preserve">. Black points indicate the </w:t>
       </w:r>
       <w:r>
-        <w:t xml:space="preserve">mean predicted survival for </w:t>
-      </w:r>
-      <w:proofErr w:type="gramStart"/>
-      <w:r>
-        <w:t>each individual</w:t>
-      </w:r>
-      <w:proofErr w:type="gramEnd"/>
-      <w:r>
-        <w:t xml:space="preserve">, with a gray ribbon showing a 95% credible interval for survival probability for each individual. The model does a good job ranking trees by their actual survival probability, as shown by the red points. However, the model is slightly under-certain about survival probability, relative to reality: It slightly overpredicts survival for the least-likely-to-survive trees, and slightly underpredicts survival for the most-likely-to-survive trees. </w:t>
+        <w:t xml:space="preserve">mean predicted survival for each individual, with a gray ribbon showing a 95% credible interval for survival probability for each individual. The model does a good job ranking trees by their actual survival probability, as shown by the red points. However, the model is slightly under-certain about survival probability, relative to reality: It slightly overpredicts survival for the least-likely-to-survive trees, and slightly underpredicts survival for the most-likely-to-survive trees. </w:t>
       </w:r>
     </w:p>
     <w:p>
@@ -9588,27 +9100,14 @@
       <w:r>
         <w:t xml:space="preserve">Supplementary Figure </w:t>
       </w:r>
-      <w:r>
-        <w:fldChar w:fldCharType="begin"/>
-      </w:r>
-      <w:r>
-        <w:instrText xml:space="preserve"> SEQ Supplementary_Figure \* ARABIC </w:instrText>
-      </w:r>
-      <w:r>
-        <w:fldChar w:fldCharType="separate"/>
-      </w:r>
-      <w:r>
-        <w:rPr>
-          <w:noProof/>
-        </w:rPr>
-        <w:t>8</w:t>
-      </w:r>
-      <w:r>
-        <w:rPr>
-          <w:noProof/>
-        </w:rPr>
-        <w:fldChar w:fldCharType="end"/>
-      </w:r>
+      <w:fldSimple w:instr=" SEQ Supplementary_Figure \* ARABIC ">
+        <w:r>
+          <w:rPr>
+            <w:noProof/>
+          </w:rPr>
+          <w:t>8</w:t>
+        </w:r>
+      </w:fldSimple>
       <w:r>
         <w:t xml:space="preserve">: </w:t>
       </w:r>
@@ -9619,23 +9118,7 @@
         <w:t xml:space="preserve">Individual trees (black points) are plotted </w:t>
       </w:r>
       <w:r>
-        <w:t xml:space="preserve">with their median predicted size at remeasurement along the X-axis, and their true size at remeasurement along the y axis. The blue line has slope 1 and intercept 0, </w:t>
-      </w:r>
-      <w:proofErr w:type="gramStart"/>
-      <w:r>
-        <w:t>i.e.</w:t>
-      </w:r>
-      <w:proofErr w:type="gramEnd"/>
-      <w:r>
-        <w:t xml:space="preserve"> perfect prediction. The gray ribbon gives a 95% credible interval for size at remeasurement as predicted by the </w:t>
-      </w:r>
-      <w:proofErr w:type="gramStart"/>
-      <w:r>
-        <w:t>model, and</w:t>
-      </w:r>
-      <w:proofErr w:type="gramEnd"/>
-      <w:r>
-        <w:t xml:space="preserve"> contains nearly all of the true sizes. </w:t>
+        <w:t xml:space="preserve">with their median predicted size at remeasurement along the X-axis, and their true size at remeasurement along the y axis. The blue line has slope 1 and intercept 0, i.e. perfect prediction. The gray ribbon gives a 95% credible interval for size at remeasurement as predicted by the model, and contains nearly all of the true sizes. </w:t>
       </w:r>
     </w:p>
     <w:p>
@@ -9697,27 +9180,14 @@
       <w:r>
         <w:t xml:space="preserve">Supplementary Figure </w:t>
       </w:r>
-      <w:r>
-        <w:fldChar w:fldCharType="begin"/>
-      </w:r>
-      <w:r>
-        <w:instrText xml:space="preserve"> SEQ Supplementary_Figure \* ARABIC </w:instrText>
-      </w:r>
-      <w:r>
-        <w:fldChar w:fldCharType="separate"/>
-      </w:r>
-      <w:r>
-        <w:rPr>
-          <w:noProof/>
-        </w:rPr>
-        <w:t>9</w:t>
-      </w:r>
-      <w:r>
-        <w:rPr>
-          <w:noProof/>
-        </w:rPr>
-        <w:fldChar w:fldCharType="end"/>
-      </w:r>
+      <w:fldSimple w:instr=" SEQ Supplementary_Figure \* ARABIC ">
+        <w:r>
+          <w:rPr>
+            <w:noProof/>
+          </w:rPr>
+          <w:t>9</w:t>
+        </w:r>
+      </w:fldSimple>
       <w:r>
         <w:t xml:space="preserve">: </w:t>
       </w:r>
@@ -9725,15 +9195,7 @@
         <w:t xml:space="preserve">Posterior retrodictions for the recruitment model. The black points show the observed count of untagged individuals (new recruits and preexisting small stems) on each subplot on the Y-axis, and the median predicted density on the X-axis. </w:t>
       </w:r>
       <w:r>
-        <w:t xml:space="preserve">The blue line has slope 1 and intercept 0, </w:t>
-      </w:r>
-      <w:proofErr w:type="gramStart"/>
-      <w:r>
-        <w:t>i.e.</w:t>
-      </w:r>
-      <w:proofErr w:type="gramEnd"/>
-      <w:r>
-        <w:t xml:space="preserve"> perfect prediction. The bounds of the grey ribbon correspond to the 2.5</w:t>
+        <w:t>The blue line has slope 1 and intercept 0, i.e. perfect prediction. The bounds of the grey ribbon correspond to the 2.5</w:t>
       </w:r>
       <w:r>
         <w:rPr>
@@ -9751,15 +9213,7 @@
         <w:t>th</w:t>
       </w:r>
       <w:r>
-        <w:t xml:space="preserve"> percentiles of simulated counts drawn from a negative binomial distribution with location parameter predicted from the posterior distribution of the model. The gray ribbon contains all the true values, indicating that </w:t>
-      </w:r>
-      <w:proofErr w:type="gramStart"/>
-      <w:r>
-        <w:t>all of</w:t>
-      </w:r>
-      <w:proofErr w:type="gramEnd"/>
-      <w:r>
-        <w:t xml:space="preserve"> the observed counts are consistent with the variability expected from the model.</w:t>
+        <w:t xml:space="preserve"> percentiles of simulated counts drawn from a negative binomial distribution with location parameter predicted from the posterior distribution of the model. The gray ribbon contains all the true values, indicating that all of the observed counts are consistent with the variability expected from the model.</w:t>
       </w:r>
     </w:p>
     <w:p>
@@ -9821,70 +9275,49 @@
       <w:r>
         <w:t xml:space="preserve">Supplementary Figure </w:t>
       </w:r>
+      <w:fldSimple w:instr=" SEQ Supplementary_Figure \* ARABIC ">
+        <w:r>
+          <w:rPr>
+            <w:noProof/>
+          </w:rPr>
+          <w:t>10</w:t>
+        </w:r>
+      </w:fldSimple>
+      <w:r>
+        <w:rPr>
+          <w:noProof/>
+        </w:rPr>
+        <w:t>:</w:t>
+      </w:r>
+      <w:r>
+        <w:t xml:space="preserve"> </w:t>
+      </w:r>
+      <w:r>
+        <w:t xml:space="preserve">Results of posterior predictive simulations for survival of individual trees. Posterior samples of the parameters were used to predict the survival probability of each individual tree using </w:t>
+      </w:r>
       <w:r>
         <w:fldChar w:fldCharType="begin"/>
       </w:r>
       <w:r>
-        <w:instrText xml:space="preserve"> SEQ Supplementary_Figure \* ARABIC </w:instrText>
+        <w:instrText xml:space="preserve"> REF _Ref93579342 \h </w:instrText>
       </w:r>
       <w:r>
         <w:fldChar w:fldCharType="separate"/>
       </w:r>
       <w:r>
+        <w:t xml:space="preserve">Equation </w:t>
+      </w:r>
+      <w:r>
         <w:rPr>
           <w:noProof/>
         </w:rPr>
-        <w:t>10</w:t>
-      </w:r>
-      <w:r>
-        <w:rPr>
-          <w:noProof/>
-        </w:rPr>
+        <w:t>2</w:t>
+      </w:r>
+      <w:r>
         <w:fldChar w:fldCharType="end"/>
       </w:r>
       <w:r>
-        <w:rPr>
-          <w:noProof/>
-        </w:rPr>
-        <w:t>:</w:t>
-      </w:r>
-      <w:r>
-        <w:t xml:space="preserve"> </w:t>
-      </w:r>
-      <w:r>
-        <w:t xml:space="preserve">Results of posterior predictive simulations for survival of individual trees. Posterior samples of the parameters were used to predict the survival probability of each individual tree using </w:t>
-      </w:r>
-      <w:r>
-        <w:fldChar w:fldCharType="begin"/>
-      </w:r>
-      <w:r>
-        <w:instrText xml:space="preserve"> REF _Ref93579342 \h </w:instrText>
-      </w:r>
-      <w:r>
-        <w:fldChar w:fldCharType="separate"/>
-      </w:r>
-      <w:r>
-        <w:t xml:space="preserve">Equation </w:t>
-      </w:r>
-      <w:r>
-        <w:rPr>
-          <w:noProof/>
-        </w:rPr>
-        <w:t>2</w:t>
-      </w:r>
-      <w:r>
-        <w:fldChar w:fldCharType="end"/>
-      </w:r>
-      <w:r>
-        <w:t xml:space="preserve"> and the validation data. Individual trees (red points) are ranked along the X-axis by their mean predicted survival probability, and their actual survival (0 or 1) is plotted along the Y-axis (including a jitter for readability). Blue points indicate the actual proportion of individuals in each rank bin which survived. Black points indicate the mean predicted survival for </w:t>
-      </w:r>
-      <w:proofErr w:type="gramStart"/>
-      <w:r>
-        <w:t>each individual</w:t>
-      </w:r>
-      <w:proofErr w:type="gramEnd"/>
-      <w:r>
-        <w:t xml:space="preserve">, with a gray ribbon showing a 95% credible interval for survival probability for each individual. </w:t>
+        <w:t xml:space="preserve"> and the validation data. Individual trees (red points) are ranked along the X-axis by their mean predicted survival probability, and their actual survival (0 or 1) is plotted along the Y-axis (including a jitter for readability). Blue points indicate the actual proportion of individuals in each rank bin which survived. Black points indicate the mean predicted survival for each individual, with a gray ribbon showing a 95% credible interval for survival probability for each individual. </w:t>
       </w:r>
     </w:p>
     <w:p>
@@ -9946,54 +9379,25 @@
       <w:r>
         <w:t xml:space="preserve">Supplementary Figure </w:t>
       </w:r>
-      <w:r>
-        <w:fldChar w:fldCharType="begin"/>
-      </w:r>
-      <w:r>
-        <w:instrText xml:space="preserve"> SEQ Supplementary_Figure \* ARABIC </w:instrText>
-      </w:r>
-      <w:r>
-        <w:fldChar w:fldCharType="separate"/>
-      </w:r>
+      <w:fldSimple w:instr=" SEQ Supplementary_Figure \* ARABIC ">
+        <w:r>
+          <w:rPr>
+            <w:noProof/>
+          </w:rPr>
+          <w:t>11</w:t>
+        </w:r>
+      </w:fldSimple>
       <w:r>
         <w:rPr>
           <w:noProof/>
         </w:rPr>
-        <w:t>11</w:t>
-      </w:r>
-      <w:r>
-        <w:rPr>
-          <w:noProof/>
-        </w:rPr>
-        <w:fldChar w:fldCharType="end"/>
-      </w:r>
-      <w:r>
-        <w:rPr>
-          <w:noProof/>
-        </w:rPr>
         <w:t>:</w:t>
       </w:r>
       <w:r>
         <w:t xml:space="preserve"> </w:t>
       </w:r>
       <w:r>
-        <w:t xml:space="preserve">Posterior retrodictions for the growth model, using posterior parameter values and the validation data. Individual trees (black points) are plotted with their median predicted size at remeasurement along the X-axis, and their true size at remeasurement along the y axis. The blue line has slope 1 and intercept 0, </w:t>
-      </w:r>
-      <w:proofErr w:type="gramStart"/>
-      <w:r>
-        <w:t>i.e.</w:t>
-      </w:r>
-      <w:proofErr w:type="gramEnd"/>
-      <w:r>
-        <w:t xml:space="preserve"> perfect prediction. The gray ribbon gives a 95% credible interval for size at remeasurement as predicted by the </w:t>
-      </w:r>
-      <w:proofErr w:type="gramStart"/>
-      <w:r>
-        <w:t>model, and</w:t>
-      </w:r>
-      <w:proofErr w:type="gramEnd"/>
-      <w:r>
-        <w:t xml:space="preserve"> contains nearly all of the true sizes.</w:t>
+        <w:t>Posterior retrodictions for the growth model, using posterior parameter values and the validation data. Individual trees (black points) are plotted with their median predicted size at remeasurement along the X-axis, and their true size at remeasurement along the y axis. The blue line has slope 1 and intercept 0, i.e. perfect prediction. The gray ribbon gives a 95% credible interval for size at remeasurement as predicted by the model, and contains nearly all of the true sizes.</w:t>
       </w:r>
     </w:p>
     <w:p>
@@ -10055,43 +9459,22 @@
       <w:r>
         <w:t xml:space="preserve">Supplementary Figure </w:t>
       </w:r>
-      <w:r>
-        <w:fldChar w:fldCharType="begin"/>
-      </w:r>
-      <w:r>
-        <w:instrText xml:space="preserve"> SEQ Supplementary_Figure \* ARABIC </w:instrText>
-      </w:r>
-      <w:r>
-        <w:fldChar w:fldCharType="separate"/>
-      </w:r>
+      <w:fldSimple w:instr=" SEQ Supplementary_Figure \* ARABIC ">
+        <w:r>
+          <w:rPr>
+            <w:noProof/>
+          </w:rPr>
+          <w:t>12</w:t>
+        </w:r>
+      </w:fldSimple>
       <w:r>
         <w:rPr>
           <w:noProof/>
         </w:rPr>
-        <w:t>12</w:t>
-      </w:r>
-      <w:r>
-        <w:rPr>
-          <w:noProof/>
-        </w:rPr>
-        <w:fldChar w:fldCharType="end"/>
-      </w:r>
-      <w:r>
-        <w:rPr>
-          <w:noProof/>
-        </w:rPr>
         <w:t>:</w:t>
       </w:r>
       <w:r>
-        <w:t xml:space="preserve"> Posterior predictions for the recruitment model, using the out-of-sample validation data. The black points show the observed count of untagged individuals (new recruits and preexisting small stems) on each subplot on the Y-axis, and the median predicted density on the X-axis. The blue line has slope 1 and intercept 0, </w:t>
-      </w:r>
-      <w:proofErr w:type="gramStart"/>
-      <w:r>
-        <w:t>i.e.</w:t>
-      </w:r>
-      <w:proofErr w:type="gramEnd"/>
-      <w:r>
-        <w:t xml:space="preserve"> perfect prediction. The bounds of the grey ribbon correspond to the 2.5</w:t>
+        <w:t xml:space="preserve"> Posterior predictions for the recruitment model, using the out-of-sample validation data. The black points show the observed count of untagged individuals (new recruits and preexisting small stems) on each subplot on the Y-axis, and the median predicted density on the X-axis. The blue line has slope 1 and intercept 0, i.e. perfect prediction. The bounds of the grey ribbon correspond to the 2.5</w:t>
       </w:r>
       <w:r>
         <w:rPr>
@@ -10218,7 +9601,6 @@
                 <w:bCs/>
               </w:rPr>
             </w:pPr>
-            <w:proofErr w:type="spellStart"/>
             <w:r>
               <w:rPr>
                 <w:b/>
@@ -10226,7 +9608,6 @@
               </w:rPr>
               <w:t>StDev</w:t>
             </w:r>
-            <w:proofErr w:type="spellEnd"/>
           </w:p>
         </w:tc>
         <w:tc>
@@ -10286,7 +9667,6 @@
                 <w:bCs/>
               </w:rPr>
             </w:pPr>
-            <w:proofErr w:type="spellStart"/>
             <w:r>
               <w:rPr>
                 <w:b/>
@@ -10294,7 +9674,6 @@
               </w:rPr>
               <w:t>rhat</w:t>
             </w:r>
-            <w:proofErr w:type="spellEnd"/>
           </w:p>
         </w:tc>
         <w:tc>
@@ -10310,7 +9689,6 @@
                 <w:bCs/>
               </w:rPr>
             </w:pPr>
-            <w:proofErr w:type="spellStart"/>
             <w:r>
               <w:rPr>
                 <w:b/>
@@ -10318,7 +9696,6 @@
               </w:rPr>
               <w:t>ess_bulk</w:t>
             </w:r>
-            <w:proofErr w:type="spellEnd"/>
           </w:p>
         </w:tc>
         <w:tc>
@@ -10334,7 +9711,6 @@
                 <w:bCs/>
               </w:rPr>
             </w:pPr>
-            <w:proofErr w:type="spellStart"/>
             <w:r>
               <w:rPr>
                 <w:b/>
@@ -10342,7 +9718,6 @@
               </w:rPr>
               <w:t>ess_tail</w:t>
             </w:r>
-            <w:proofErr w:type="spellEnd"/>
           </w:p>
         </w:tc>
       </w:tr>
@@ -12079,27 +11454,14 @@
       <w:r>
         <w:t xml:space="preserve">Supplementary Table </w:t>
       </w:r>
-      <w:r>
-        <w:fldChar w:fldCharType="begin"/>
-      </w:r>
-      <w:r>
-        <w:instrText xml:space="preserve"> SEQ Supplementary_Table \* ARABIC </w:instrText>
-      </w:r>
-      <w:r>
-        <w:fldChar w:fldCharType="separate"/>
-      </w:r>
-      <w:r>
-        <w:rPr>
-          <w:noProof/>
-        </w:rPr>
-        <w:t>1</w:t>
-      </w:r>
-      <w:r>
-        <w:rPr>
-          <w:noProof/>
-        </w:rPr>
-        <w:fldChar w:fldCharType="end"/>
-      </w:r>
+      <w:fldSimple w:instr=" SEQ Supplementary_Table \* ARABIC ">
+        <w:r>
+          <w:rPr>
+            <w:noProof/>
+          </w:rPr>
+          <w:t>1</w:t>
+        </w:r>
+      </w:fldSimple>
       <w:r>
         <w:t>: Summary of results for survival sub model, giving the mean, median, standard deviation, 5</w:t>
       </w:r>

</xml_diff>

<commit_message>
ppt figures and round 1 manuscript comments
</commit_message>
<xml_diff>
--- a/04-communication/pila_demography.docx
+++ b/04-communication/pila_demography.docx
@@ -210,10 +210,7 @@
         <w:t xml:space="preserve">First, disruptions to the fire </w:t>
       </w:r>
       <w:r>
-        <w:t xml:space="preserve">regime have challenged sugar pine. </w:t>
-      </w:r>
-      <w:r>
-        <w:t xml:space="preserve">Sugar pine is a fire-tolerant species with moderate shade intolerance </w:t>
+        <w:t xml:space="preserve">regime have challenged sugar pine. Sugar pine is a fire-tolerant species with moderate shade intolerance </w:t>
       </w:r>
       <w:r>
         <w:fldChar w:fldCharType="begin" w:fldLock="1"/>
@@ -403,10 +400,7 @@
       </w:pPr>
       <w:r>
         <w:lastRenderedPageBreak/>
-        <w:t xml:space="preserve">Second, </w:t>
-      </w:r>
-      <w:r>
-        <w:t xml:space="preserve">an invasive fungal pathogen, </w:t>
+        <w:t xml:space="preserve">Second, an invasive fungal pathogen, </w:t>
       </w:r>
       <w:proofErr w:type="spellStart"/>
       <w:r>
@@ -509,10 +503,7 @@
         <w:fldChar w:fldCharType="end"/>
       </w:r>
       <w:r>
-        <w:t>.</w:t>
-      </w:r>
-      <w:r>
-        <w:t xml:space="preserve"> </w:t>
+        <w:t xml:space="preserve">. </w:t>
       </w:r>
       <w:r>
         <w:t xml:space="preserve">WPBR affects white pines (subgenus </w:t>
@@ -636,10 +627,7 @@
         <w:ind w:firstLine="360"/>
       </w:pPr>
       <w:r>
-        <w:t xml:space="preserve">Third, there is evidence that the modern densified forest structure threatens sugar pine in numerous ways. </w:t>
-      </w:r>
-      <w:r>
-        <w:t>Effective fire suppression, which was instituted across much of sugar pine’s range in the 20</w:t>
+        <w:t>Third, there is evidence that the modern densified forest structure threatens sugar pine in numerous ways. Effective fire suppression, which was instituted across much of sugar pine’s range in the 20</w:t>
       </w:r>
       <w:r>
         <w:rPr>
@@ -648,10 +636,7 @@
         <w:t>th</w:t>
       </w:r>
       <w:r>
-        <w:t xml:space="preserve"> century, has resulted in an overall densification of these forests</w:t>
-      </w:r>
-      <w:r>
-        <w:t xml:space="preserve"> </w:t>
+        <w:t xml:space="preserve"> century, has resulted in an overall densification of these forests </w:t>
       </w:r>
       <w:r>
         <w:fldChar w:fldCharType="begin" w:fldLock="1"/>
@@ -772,16 +757,7 @@
         <w:t xml:space="preserve"> </w:t>
       </w:r>
       <w:r>
-        <w:t>S</w:t>
-      </w:r>
-      <w:r>
-        <w:t xml:space="preserve">pecies composition (especially of younger cohorts) </w:t>
-      </w:r>
-      <w:r>
-        <w:t xml:space="preserve">has shifted </w:t>
-      </w:r>
-      <w:r>
-        <w:t xml:space="preserve">towards shade-tolerant firs and incense-cedar </w:t>
+        <w:t xml:space="preserve">Species composition (especially of younger cohorts) has shifted towards shade-tolerant firs and incense-cedar </w:t>
       </w:r>
       <w:r>
         <w:fldChar w:fldCharType="begin" w:fldLock="1"/>
@@ -815,10 +791,7 @@
         <w:fldChar w:fldCharType="end"/>
       </w:r>
       <w:r>
-        <w:t>.</w:t>
-      </w:r>
-      <w:r>
-        <w:t xml:space="preserve"> </w:t>
+        <w:t xml:space="preserve">. </w:t>
       </w:r>
       <w:r>
         <w:t xml:space="preserve">There is also evidence that the densified forest structure has reduced the vigor of adult sugar pines, thus reducing their ability to resist other stresses </w:t>
@@ -893,10 +866,7 @@
         <w:ind w:firstLine="360"/>
       </w:pPr>
       <w:r>
-        <w:t xml:space="preserve">Finally, </w:t>
-      </w:r>
-      <w:r>
-        <w:t xml:space="preserve">the changing climate may increase the duration and severity of droughts and associated bark beetle epidemics, which are already causing mass mortality events in sugar pine’s range </w:t>
+        <w:t xml:space="preserve">Finally, the changing climate may increase the duration and severity of droughts and associated bark beetle epidemics, which are already causing mass mortality events in sugar pine’s range </w:t>
       </w:r>
       <w:r>
         <w:fldChar w:fldCharType="begin" w:fldLock="1"/>
@@ -1178,15 +1148,7 @@
         <w:spacing w:line="360" w:lineRule="auto"/>
       </w:pPr>
       <w:r>
-        <w:t xml:space="preserve">What is the </w:t>
-      </w:r>
-      <w:proofErr w:type="gramStart"/>
-      <w:r>
-        <w:t>current status</w:t>
-      </w:r>
-      <w:proofErr w:type="gramEnd"/>
-      <w:r>
-        <w:t xml:space="preserve"> and trajectory of the ensemble of sugar pine populations across its range?</w:t>
+        <w:t>What is the current status and trajectory of the ensemble of sugar pine populations across its range?</w:t>
       </w:r>
     </w:p>
     <w:p>
@@ -1258,15 +1220,7 @@
         <w:t>)</w:t>
       </w:r>
       <w:r>
-        <w:t xml:space="preserve">, which is </w:t>
-      </w:r>
-      <w:proofErr w:type="gramStart"/>
-      <w:r>
-        <w:t>the vast majority of</w:t>
-      </w:r>
-      <w:proofErr w:type="gramEnd"/>
-      <w:r>
-        <w:t xml:space="preserve"> the species’ range</w:t>
+        <w:t>, which is the vast majority of the species’ range</w:t>
       </w:r>
       <w:r>
         <w:t xml:space="preserve"> (exclud</w:t>
@@ -1686,15 +1640,7 @@
         <w:t>.</w:t>
       </w:r>
       <w:r>
-        <w:t xml:space="preserve"> Data inventoried for each individual stem include the species, live/dead status, DBH, and a “damage agent” code indicating whether some agent (</w:t>
-      </w:r>
-      <w:proofErr w:type="gramStart"/>
-      <w:r>
-        <w:t>e.g.</w:t>
-      </w:r>
-      <w:proofErr w:type="gramEnd"/>
-      <w:r>
-        <w:t xml:space="preserve"> white pine blister rust) is visibly affecting the individual’s health.</w:t>
+        <w:t xml:space="preserve"> Data inventoried for each individual stem include the species, live/dead status, DBH, and a “damage agent” code indicating whether some agent (e.g. white pine blister rust) is visibly affecting the individual’s health.</w:t>
       </w:r>
       <w:r>
         <w:t xml:space="preserve"> </w:t>
@@ -1763,15 +1709,7 @@
         <w:t>we</w:t>
       </w:r>
       <w:r>
-        <w:t xml:space="preserve"> selected only the subset of FIA plots whose nominal centers were within the sugar pine range polygon described above. The range polygon was used, rather than simply using all plots where sugar pine was </w:t>
-      </w:r>
-      <w:proofErr w:type="gramStart"/>
-      <w:r>
-        <w:t>actually present</w:t>
-      </w:r>
-      <w:proofErr w:type="gramEnd"/>
-      <w:r>
-        <w:t>, in order to better capture the range of environmental conditions existing within sugar pine’s range.</w:t>
+        <w:t xml:space="preserve"> selected only the subset of FIA plots whose nominal centers were within the sugar pine range polygon described above. The range polygon was used, rather than simply using all plots where sugar pine was actually present, in order to better capture the range of environmental conditions existing within sugar pine’s range.</w:t>
       </w:r>
     </w:p>
     <w:p>
@@ -1890,15 +1828,7 @@
         <w:t>climatic dryness characteristic of each site</w:t>
       </w:r>
       <w:r>
-        <w:t xml:space="preserve">, enabling the comparison of typically-wetter vs. </w:t>
-      </w:r>
-      <w:proofErr w:type="gramStart"/>
-      <w:r>
-        <w:t>typically-drier</w:t>
-      </w:r>
-      <w:proofErr w:type="gramEnd"/>
-      <w:r>
-        <w:t xml:space="preserve"> locations across space. Second, the 90</w:t>
+        <w:t>, enabling the comparison of typically-wetter vs. typically-drier locations across space. Second, the 90</w:t>
       </w:r>
       <w:r>
         <w:rPr>
@@ -2016,27 +1946,14 @@
       <w:r>
         <w:t xml:space="preserve">Equation </w:t>
       </w:r>
-      <w:r>
-        <w:fldChar w:fldCharType="begin"/>
-      </w:r>
-      <w:r>
-        <w:instrText xml:space="preserve"> SEQ Equation \* ARABIC </w:instrText>
-      </w:r>
-      <w:r>
-        <w:fldChar w:fldCharType="separate"/>
-      </w:r>
-      <w:r>
-        <w:rPr>
-          <w:noProof/>
-        </w:rPr>
-        <w:t>1</w:t>
-      </w:r>
-      <w:r>
-        <w:rPr>
-          <w:noProof/>
-        </w:rPr>
-        <w:fldChar w:fldCharType="end"/>
-      </w:r>
+      <w:fldSimple w:instr=" SEQ Equation \* ARABIC ">
+        <w:r>
+          <w:rPr>
+            <w:noProof/>
+          </w:rPr>
+          <w:t>1</w:t>
+        </w:r>
+      </w:fldSimple>
       <w:bookmarkEnd w:id="0"/>
     </w:p>
     <w:p>
@@ -2139,27 +2056,14 @@
       <w:r>
         <w:t xml:space="preserve">Equation </w:t>
       </w:r>
-      <w:r>
-        <w:fldChar w:fldCharType="begin"/>
-      </w:r>
-      <w:r>
-        <w:instrText xml:space="preserve"> SEQ Equation \* ARABIC </w:instrText>
-      </w:r>
-      <w:r>
-        <w:fldChar w:fldCharType="separate"/>
-      </w:r>
-      <w:r>
-        <w:rPr>
-          <w:noProof/>
-        </w:rPr>
-        <w:t>2</w:t>
-      </w:r>
-      <w:r>
-        <w:rPr>
-          <w:noProof/>
-        </w:rPr>
-        <w:fldChar w:fldCharType="end"/>
-      </w:r>
+      <w:fldSimple w:instr=" SEQ Equation \* ARABIC ">
+        <w:r>
+          <w:rPr>
+            <w:noProof/>
+          </w:rPr>
+          <w:t>2</w:t>
+        </w:r>
+      </w:fldSimple>
       <w:bookmarkEnd w:id="1"/>
     </w:p>
     <w:p>
@@ -3563,27 +3467,14 @@
       <w:r>
         <w:t xml:space="preserve">Equation </w:t>
       </w:r>
-      <w:r>
-        <w:fldChar w:fldCharType="begin"/>
-      </w:r>
-      <w:r>
-        <w:instrText xml:space="preserve"> SEQ Equation \* ARABIC </w:instrText>
-      </w:r>
-      <w:r>
-        <w:fldChar w:fldCharType="separate"/>
-      </w:r>
-      <w:r>
-        <w:rPr>
-          <w:noProof/>
-        </w:rPr>
-        <w:t>3</w:t>
-      </w:r>
-      <w:r>
-        <w:rPr>
-          <w:noProof/>
-        </w:rPr>
-        <w:fldChar w:fldCharType="end"/>
-      </w:r>
+      <w:fldSimple w:instr=" SEQ Equation \* ARABIC ">
+        <w:r>
+          <w:rPr>
+            <w:noProof/>
+          </w:rPr>
+          <w:t>3</w:t>
+        </w:r>
+      </w:fldSimple>
     </w:p>
     <w:p>
       <w:pPr>
@@ -3735,27 +3626,14 @@
       <w:r>
         <w:t xml:space="preserve">Equation </w:t>
       </w:r>
-      <w:r>
-        <w:fldChar w:fldCharType="begin"/>
-      </w:r>
-      <w:r>
-        <w:instrText xml:space="preserve"> SEQ Equation \* ARABIC </w:instrText>
-      </w:r>
-      <w:r>
-        <w:fldChar w:fldCharType="separate"/>
-      </w:r>
-      <w:r>
-        <w:rPr>
-          <w:noProof/>
-        </w:rPr>
-        <w:t>4</w:t>
-      </w:r>
-      <w:r>
-        <w:rPr>
-          <w:noProof/>
-        </w:rPr>
-        <w:fldChar w:fldCharType="end"/>
-      </w:r>
+      <w:fldSimple w:instr=" SEQ Equation \* ARABIC ">
+        <w:r>
+          <w:rPr>
+            <w:noProof/>
+          </w:rPr>
+          <w:t>4</w:t>
+        </w:r>
+      </w:fldSimple>
       <w:bookmarkEnd w:id="2"/>
     </w:p>
     <w:p>
@@ -4367,27 +4245,14 @@
       <w:r>
         <w:t xml:space="preserve">Equation </w:t>
       </w:r>
-      <w:r>
-        <w:fldChar w:fldCharType="begin"/>
-      </w:r>
-      <w:r>
-        <w:instrText xml:space="preserve"> SEQ Equation \* ARABIC </w:instrText>
-      </w:r>
-      <w:r>
-        <w:fldChar w:fldCharType="separate"/>
-      </w:r>
-      <w:r>
-        <w:rPr>
-          <w:noProof/>
-        </w:rPr>
-        <w:t>5</w:t>
-      </w:r>
-      <w:r>
-        <w:rPr>
-          <w:noProof/>
-        </w:rPr>
-        <w:fldChar w:fldCharType="end"/>
-      </w:r>
+      <w:fldSimple w:instr=" SEQ Equation \* ARABIC ">
+        <w:r>
+          <w:rPr>
+            <w:noProof/>
+          </w:rPr>
+          <w:t>5</w:t>
+        </w:r>
+      </w:fldSimple>
     </w:p>
     <w:p>
       <w:pPr>
@@ -4756,21 +4621,7 @@
         <w:rPr>
           <w:rFonts w:eastAsiaTheme="minorEastAsia"/>
         </w:rPr>
-        <w:t xml:space="preserve"> is the dispersion parameter for the negative binomial </w:t>
-      </w:r>
-      <w:proofErr w:type="gramStart"/>
-      <w:r>
-        <w:rPr>
-          <w:rFonts w:eastAsiaTheme="minorEastAsia"/>
-        </w:rPr>
-        <w:t>distribution.</w:t>
-      </w:r>
-      <w:proofErr w:type="gramEnd"/>
-      <w:r>
-        <w:rPr>
-          <w:rFonts w:eastAsiaTheme="minorEastAsia"/>
-        </w:rPr>
-        <w:t xml:space="preserve"> </w:t>
+        <w:t xml:space="preserve"> is the dispersion parameter for the negative binomial distribution. </w:t>
       </w:r>
       <w:r>
         <w:rPr>
@@ -4793,27 +4644,14 @@
       <w:r>
         <w:t xml:space="preserve">Equation </w:t>
       </w:r>
-      <w:r>
-        <w:fldChar w:fldCharType="begin"/>
-      </w:r>
-      <w:r>
-        <w:instrText xml:space="preserve"> SEQ Equation \* ARABIC </w:instrText>
-      </w:r>
-      <w:r>
-        <w:fldChar w:fldCharType="separate"/>
-      </w:r>
-      <w:r>
-        <w:rPr>
-          <w:noProof/>
-        </w:rPr>
-        <w:t>6</w:t>
-      </w:r>
-      <w:r>
-        <w:rPr>
-          <w:noProof/>
-        </w:rPr>
-        <w:fldChar w:fldCharType="end"/>
-      </w:r>
+      <w:fldSimple w:instr=" SEQ Equation \* ARABIC ">
+        <w:r>
+          <w:rPr>
+            <w:noProof/>
+          </w:rPr>
+          <w:t>6</w:t>
+        </w:r>
+      </w:fldSimple>
     </w:p>
     <w:p>
       <w:pPr>
@@ -5283,27 +5121,14 @@
       <w:r>
         <w:t xml:space="preserve">Equation </w:t>
       </w:r>
-      <w:r>
-        <w:fldChar w:fldCharType="begin"/>
-      </w:r>
-      <w:r>
-        <w:instrText xml:space="preserve"> SEQ Equation \* ARABIC </w:instrText>
-      </w:r>
-      <w:r>
-        <w:fldChar w:fldCharType="separate"/>
-      </w:r>
-      <w:r>
-        <w:rPr>
-          <w:noProof/>
-        </w:rPr>
-        <w:t>7</w:t>
-      </w:r>
-      <w:r>
-        <w:rPr>
-          <w:noProof/>
-        </w:rPr>
-        <w:fldChar w:fldCharType="end"/>
-      </w:r>
+      <w:fldSimple w:instr=" SEQ Equation \* ARABIC ">
+        <w:r>
+          <w:rPr>
+            <w:noProof/>
+          </w:rPr>
+          <w:t>7</w:t>
+        </w:r>
+      </w:fldSimple>
     </w:p>
     <w:p>
       <w:pPr>
@@ -5820,27 +5645,14 @@
         <w:lastRenderedPageBreak/>
         <w:t xml:space="preserve">Equation </w:t>
       </w:r>
-      <w:r>
-        <w:fldChar w:fldCharType="begin"/>
-      </w:r>
-      <w:r>
-        <w:instrText xml:space="preserve"> SEQ Equation \* ARABIC </w:instrText>
-      </w:r>
-      <w:r>
-        <w:fldChar w:fldCharType="separate"/>
-      </w:r>
-      <w:r>
-        <w:rPr>
-          <w:noProof/>
-        </w:rPr>
-        <w:t>8</w:t>
-      </w:r>
-      <w:r>
-        <w:rPr>
-          <w:noProof/>
-        </w:rPr>
-        <w:fldChar w:fldCharType="end"/>
-      </w:r>
+      <w:fldSimple w:instr=" SEQ Equation \* ARABIC ">
+        <w:r>
+          <w:rPr>
+            <w:noProof/>
+          </w:rPr>
+          <w:t>8</w:t>
+        </w:r>
+      </w:fldSimple>
       <w:bookmarkEnd w:id="3"/>
     </w:p>
     <w:p>
@@ -6713,21 +6525,7 @@
         <w:rPr>
           <w:rFonts w:eastAsiaTheme="minorEastAsia"/>
         </w:rPr>
-        <w:t xml:space="preserve"> approximated the recruitment size kernel (the probability that </w:t>
-      </w:r>
-      <w:proofErr w:type="gramStart"/>
-      <w:r>
-        <w:rPr>
-          <w:rFonts w:eastAsiaTheme="minorEastAsia"/>
-        </w:rPr>
-        <w:t>a new recruit</w:t>
-      </w:r>
-      <w:proofErr w:type="gramEnd"/>
-      <w:r>
-        <w:rPr>
-          <w:rFonts w:eastAsiaTheme="minorEastAsia"/>
-        </w:rPr>
-        <w:t xml:space="preserve"> will grow into size class </w:t>
+        <w:t xml:space="preserve"> approximated the recruitment size kernel (the probability that a new recruit will grow into size class </w:t>
       </w:r>
       <m:oMath>
         <m:r>
@@ -6821,30 +6619,14 @@
       <w:r>
         <w:t xml:space="preserve">Equation </w:t>
       </w:r>
-      <w:r>
-        <w:fldChar w:fldCharType="begin"/>
-      </w:r>
-      <w:r>
-        <w:instrText xml:space="preserve"> SEQ Equation \* </w:instrText>
-      </w:r>
-      <w:r>
-        <w:instrText xml:space="preserve">ARABIC </w:instrText>
-      </w:r>
-      <w:r>
-        <w:fldChar w:fldCharType="separate"/>
-      </w:r>
-      <w:r>
-        <w:rPr>
-          <w:noProof/>
-        </w:rPr>
-        <w:t>9</w:t>
-      </w:r>
-      <w:r>
-        <w:rPr>
-          <w:noProof/>
-        </w:rPr>
-        <w:fldChar w:fldCharType="end"/>
-      </w:r>
+      <w:fldSimple w:instr=" SEQ Equation \* ARABIC ">
+        <w:r>
+          <w:rPr>
+            <w:noProof/>
+          </w:rPr>
+          <w:t>9</w:t>
+        </w:r>
+      </w:fldSimple>
       <w:bookmarkEnd w:id="4"/>
     </w:p>
     <w:p>
@@ -7364,7 +7146,6 @@
         </w:rPr>
         <w:t xml:space="preserve">The prior distribution specified for all parameters was </w:t>
       </w:r>
-      <w:proofErr w:type="gramStart"/>
       <m:oMath>
         <m:r>
           <m:rPr>
@@ -7373,17 +7154,7 @@
           <w:rPr>
             <w:rFonts w:ascii="Cambria Math" w:eastAsiaTheme="minorEastAsia" w:hAnsi="Cambria Math"/>
           </w:rPr>
-          <m:t>Normal(</m:t>
-        </m:r>
-        <w:proofErr w:type="gramEnd"/>
-        <m:r>
-          <m:rPr>
-            <m:nor/>
-          </m:rPr>
-          <w:rPr>
-            <w:rFonts w:ascii="Cambria Math" w:eastAsiaTheme="minorEastAsia" w:hAnsi="Cambria Math"/>
-          </w:rPr>
-          <m:t>0,5)</m:t>
+          <m:t>Normal(0,5)</m:t>
         </m:r>
       </m:oMath>
       <w:r>
@@ -7433,14 +7204,7 @@
         <w:rPr>
           <w:rFonts w:eastAsiaTheme="minorEastAsia"/>
         </w:rPr>
-        <w:t xml:space="preserve">Other R packages used for data acquisition, data management, and plotting </w:t>
-      </w:r>
-      <w:proofErr w:type="gramStart"/>
-      <w:r>
-        <w:rPr>
-          <w:rFonts w:eastAsiaTheme="minorEastAsia"/>
-        </w:rPr>
-        <w:t>include</w:t>
+        <w:t>Other R packages used for data acquisition, data management, and plotting include</w:t>
       </w:r>
       <w:r>
         <w:rPr>
@@ -7448,7 +7212,6 @@
         </w:rPr>
         <w:t>:</w:t>
       </w:r>
-      <w:proofErr w:type="gramEnd"/>
       <w:r>
         <w:rPr>
           <w:rFonts w:eastAsiaTheme="minorEastAsia"/>
@@ -8146,27 +7909,14 @@
       <w:r>
         <w:t xml:space="preserve">Equation </w:t>
       </w:r>
-      <w:r>
-        <w:fldChar w:fldCharType="begin"/>
-      </w:r>
-      <w:r>
-        <w:instrText xml:space="preserve"> SEQ Equation \* ARABIC </w:instrText>
-      </w:r>
-      <w:r>
-        <w:fldChar w:fldCharType="separate"/>
-      </w:r>
-      <w:r>
-        <w:rPr>
-          <w:noProof/>
-        </w:rPr>
-        <w:t>10</w:t>
-      </w:r>
-      <w:r>
-        <w:rPr>
-          <w:noProof/>
-        </w:rPr>
-        <w:fldChar w:fldCharType="end"/>
-      </w:r>
+      <w:fldSimple w:instr=" SEQ Equation \* ARABIC ">
+        <w:r>
+          <w:rPr>
+            <w:noProof/>
+          </w:rPr>
+          <w:t>10</w:t>
+        </w:r>
+      </w:fldSimple>
     </w:p>
     <w:p>
       <w:pPr>
@@ -8726,21 +8476,7 @@
         <w:rPr>
           <w:rFonts w:eastAsiaTheme="minorEastAsia"/>
         </w:rPr>
-        <w:t xml:space="preserve"> is the probability that </w:t>
-      </w:r>
-      <w:proofErr w:type="gramStart"/>
-      <w:r>
-        <w:rPr>
-          <w:rFonts w:eastAsiaTheme="minorEastAsia"/>
-        </w:rPr>
-        <w:t>a new recruit</w:t>
-      </w:r>
-      <w:proofErr w:type="gramEnd"/>
-      <w:r>
-        <w:rPr>
-          <w:rFonts w:eastAsiaTheme="minorEastAsia"/>
-        </w:rPr>
-        <w:t xml:space="preserve"> will grow into size class </w:t>
+        <w:t xml:space="preserve"> is the probability that a new recruit will grow into size class </w:t>
       </w:r>
       <m:oMath>
         <m:r>
@@ -9809,15 +9545,7 @@
         <w:t xml:space="preserve">The standard deviation of the plot random effect on size at follow up (median 0.018, CI 0.017 to 0.019) was larger than the standard deviation of the ecoregion random effect (median 0.012, CI 0.009 to 0.016), though both were less than the residual standard deviation (median 0.022, CI 0.021 to 0.022). </w:t>
       </w:r>
       <w:r>
-        <w:t xml:space="preserve">There is a broad-scale pattern of ecoregions in the Klamath and </w:t>
-      </w:r>
-      <w:proofErr w:type="gramStart"/>
-      <w:r>
-        <w:t>Cascades mountain</w:t>
-      </w:r>
-      <w:proofErr w:type="gramEnd"/>
-      <w:r>
-        <w:t xml:space="preserve"> ranges exhibiting negative effects on growth, while the effects of ecoregions in the Sierra Nevada mountain range tend to be more positive (</w:t>
+        <w:t>There is a broad-scale pattern of ecoregions in the Klamath and Cascades mountain ranges exhibiting negative effects on growth, while the effects of ecoregions in the Sierra Nevada mountain range tend to be more positive (</w:t>
       </w:r>
       <w:r>
         <w:fldChar w:fldCharType="begin"/>
@@ -11211,21 +10939,7 @@
         <w:rPr>
           <w:rFonts w:cstheme="minorHAnsi"/>
         </w:rPr>
-        <w:t xml:space="preserve">, </w:t>
-      </w:r>
-      <w:proofErr w:type="gramStart"/>
-      <w:r>
-        <w:rPr>
-          <w:rFonts w:cstheme="minorHAnsi"/>
-        </w:rPr>
-        <w:t>it is clear that the</w:t>
-      </w:r>
-      <w:proofErr w:type="gramEnd"/>
-      <w:r>
-        <w:rPr>
-          <w:rFonts w:cstheme="minorHAnsi"/>
-        </w:rPr>
-        <w:t xml:space="preserve"> disrupted fire regime is the main threat facing sugar pine.</w:t>
+        <w:t>, it is clear that the disrupted fire regime is the main threat facing sugar pine.</w:t>
       </w:r>
     </w:p>
     <w:p>
@@ -13821,21 +13535,7 @@
         <w:rPr>
           <w:rFonts w:cstheme="minorHAnsi"/>
         </w:rPr>
-        <w:t xml:space="preserve">First, the indirect monitoring of fecundity via size-class-tallies frustrates our ability to quantify the impact of size and stressors on recruitment. This results in uncertainty about how rare stressors, </w:t>
-      </w:r>
-      <w:proofErr w:type="gramStart"/>
-      <w:r>
-        <w:rPr>
-          <w:rFonts w:cstheme="minorHAnsi"/>
-        </w:rPr>
-        <w:t>in particular WPBR</w:t>
-      </w:r>
-      <w:proofErr w:type="gramEnd"/>
-      <w:r>
-        <w:rPr>
-          <w:rFonts w:cstheme="minorHAnsi"/>
-        </w:rPr>
-        <w:t>, affect reproduction. Second, the limitations of the FIA data increase uncertainty about the effects of some stressors. In particular, the presence of WPBR on individual trees (and thus on their subplots) may be difficult to detect</w:t>
+        <w:t>First, the indirect monitoring of fecundity via size-class-tallies frustrates our ability to quantify the impact of size and stressors on recruitment. This results in uncertainty about how rare stressors, in particular WPBR, affect reproduction. Second, the limitations of the FIA data increase uncertainty about the effects of some stressors. In particular, the presence of WPBR on individual trees (and thus on their subplots) may be difficult to detect</w:t>
       </w:r>
       <w:r>
         <w:rPr>
@@ -13917,7 +13617,13 @@
         <w:rPr>
           <w:rFonts w:cstheme="minorHAnsi"/>
         </w:rPr>
-        <w:t xml:space="preserve">Likewise, this study used nominal, rather than actual, FIA coordinates to extract drought and site dryness data for each plot from the </w:t>
+        <w:t>Third</w:t>
+      </w:r>
+      <w:r>
+        <w:rPr>
+          <w:rFonts w:cstheme="minorHAnsi"/>
+        </w:rPr>
+        <w:t xml:space="preserve">, this study used nominal, rather than actual, FIA coordinates to extract drought and site dryness data for each plot from the </w:t>
       </w:r>
       <w:proofErr w:type="spellStart"/>
       <w:r>
@@ -13945,21 +13651,7 @@
         <w:rPr>
           <w:rFonts w:cstheme="minorHAnsi"/>
         </w:rPr>
-        <w:t xml:space="preserve"> data is </w:t>
-      </w:r>
-      <w:proofErr w:type="gramStart"/>
-      <w:r>
-        <w:rPr>
-          <w:rFonts w:cstheme="minorHAnsi"/>
-        </w:rPr>
-        <w:t>similar to</w:t>
-      </w:r>
-      <w:proofErr w:type="gramEnd"/>
-      <w:r>
-        <w:rPr>
-          <w:rFonts w:cstheme="minorHAnsi"/>
-        </w:rPr>
-        <w:t xml:space="preserve"> the scale at which plot coordinates are fuzzed, the </w:t>
+        <w:t xml:space="preserve"> data is similar to the scale at which plot coordinates are fuzzed, the </w:t>
       </w:r>
       <w:r>
         <w:rPr>
@@ -14002,21 +13694,43 @@
         <w:rPr>
           <w:rFonts w:cstheme="minorHAnsi"/>
         </w:rPr>
-        <w:t xml:space="preserve">effects of drought and site dryness. Finally, the analysis here treated all census intervals as equivalent, rounding off minor differences in duration to 10 years and </w:t>
-      </w:r>
-      <w:proofErr w:type="gramStart"/>
-      <w:r>
-        <w:rPr>
-          <w:rFonts w:cstheme="minorHAnsi"/>
-        </w:rPr>
-        <w:t>assuming that</w:t>
-      </w:r>
-      <w:proofErr w:type="gramEnd"/>
-      <w:r>
-        <w:rPr>
-          <w:rFonts w:cstheme="minorHAnsi"/>
-        </w:rPr>
-        <w:t xml:space="preserve"> the relationship between stressors and vital rates has remained constant since the inception of the modern FIA program in 2001. </w:t>
+        <w:t xml:space="preserve">effects of drought and site dryness.  </w:t>
+      </w:r>
+      <w:r>
+        <w:rPr>
+          <w:rFonts w:cstheme="minorHAnsi"/>
+        </w:rPr>
+        <w:t>Fourth, t</w:t>
+      </w:r>
+      <w:r>
+        <w:rPr>
+          <w:rFonts w:cstheme="minorHAnsi"/>
+        </w:rPr>
+        <w:t xml:space="preserve">he analysis here treated all census intervals as equivalent, rounding off minor differences in duration to 10 years and assuming that the relationship between stressors and vital rates has remained constant since the inception of the modern FIA program in 2001. </w:t>
+      </w:r>
+      <w:r>
+        <w:rPr>
+          <w:rFonts w:cstheme="minorHAnsi"/>
+        </w:rPr>
+        <w:t xml:space="preserve">Finally, though the asymptotic population growth rate is a useful metric for summarizing the demographic outlook implied by the vital rate functions, it is provides limited insight into population dynamics under real-world circumstances, where both the environment and the size distribution of the population are shifting over time. A simulation study using the vital rate </w:t>
+      </w:r>
+      <w:r>
+        <w:rPr>
+          <w:rFonts w:cstheme="minorHAnsi"/>
+        </w:rPr>
+        <w:t>functions estimated here would provide deeper</w:t>
+      </w:r>
+      <w:r>
+        <w:rPr>
+          <w:rFonts w:cstheme="minorHAnsi"/>
+        </w:rPr>
+        <w:t xml:space="preserve"> understanding of the current and future trajectories of sugar pine populations</w:t>
+      </w:r>
+      <w:r>
+        <w:rPr>
+          <w:rFonts w:cstheme="minorHAnsi"/>
+        </w:rPr>
+        <w:t xml:space="preserve">, but was beyond the scope of this study. </w:t>
       </w:r>
     </w:p>
     <w:p>
@@ -14556,7 +14270,14 @@
         <w:rPr>
           <w:rFonts w:cstheme="minorHAnsi"/>
         </w:rPr>
-        <w:t xml:space="preserve">Mechanical fuel treatments will provide some protection from wildfire and are often applied alongside timber harvests, for a dual benefit of reducing wildfire hazard and competition </w:t>
+        <w:t xml:space="preserve">Mechanical fuel </w:t>
+      </w:r>
+      <w:r>
+        <w:rPr>
+          <w:rFonts w:cstheme="minorHAnsi"/>
+        </w:rPr>
+        <w:lastRenderedPageBreak/>
+        <w:t xml:space="preserve">treatments will provide some protection from wildfire and are often applied alongside timber harvests, for a dual benefit of reducing wildfire hazard and competition </w:t>
       </w:r>
       <w:r>
         <w:rPr>
@@ -14681,14 +14402,7 @@
         <w:rPr>
           <w:rFonts w:cstheme="minorHAnsi"/>
         </w:rPr>
-        <w:t xml:space="preserve">. Investments in artificial regeneration should likewise be made deliberately and </w:t>
-      </w:r>
-      <w:r>
-        <w:rPr>
-          <w:rFonts w:cstheme="minorHAnsi"/>
-        </w:rPr>
-        <w:lastRenderedPageBreak/>
-        <w:t xml:space="preserve">secured with follow up treatments for wildfire hazard </w:t>
+        <w:t xml:space="preserve">. Investments in artificial regeneration should likewise be made deliberately and secured with follow up treatments for wildfire hazard </w:t>
       </w:r>
       <w:r>
         <w:rPr>
@@ -19038,14 +18752,27 @@
       <w:r>
         <w:t xml:space="preserve">Figure </w:t>
       </w:r>
-      <w:fldSimple w:instr=" SEQ Figure \* ARABIC ">
-        <w:r>
-          <w:rPr>
-            <w:noProof/>
-          </w:rPr>
-          <w:t>1</w:t>
-        </w:r>
-      </w:fldSimple>
+      <w:r>
+        <w:fldChar w:fldCharType="begin"/>
+      </w:r>
+      <w:r>
+        <w:instrText xml:space="preserve"> SEQ Figure \* ARABIC </w:instrText>
+      </w:r>
+      <w:r>
+        <w:fldChar w:fldCharType="separate"/>
+      </w:r>
+      <w:r>
+        <w:rPr>
+          <w:noProof/>
+        </w:rPr>
+        <w:t>1</w:t>
+      </w:r>
+      <w:r>
+        <w:rPr>
+          <w:noProof/>
+        </w:rPr>
+        <w:fldChar w:fldCharType="end"/>
+      </w:r>
       <w:bookmarkEnd w:id="5"/>
       <w:r>
         <w:t>: Range delineation for sugar pine (green), developed from the USFS RMRS Live Tree Species Basal Area of the Contiguous United States 2000-2009. Inset shows position relative to North America.</w:t>
@@ -19111,27 +18838,14 @@
       <w:r>
         <w:t xml:space="preserve">Figure </w:t>
       </w:r>
-      <w:r>
-        <w:fldChar w:fldCharType="begin"/>
-      </w:r>
-      <w:r>
-        <w:instrText xml:space="preserve"> SEQ Figure \* ARABIC </w:instrText>
-      </w:r>
-      <w:r>
-        <w:fldChar w:fldCharType="separate"/>
-      </w:r>
-      <w:r>
-        <w:rPr>
-          <w:noProof/>
-        </w:rPr>
-        <w:t>2</w:t>
-      </w:r>
-      <w:r>
-        <w:rPr>
-          <w:noProof/>
-        </w:rPr>
-        <w:fldChar w:fldCharType="end"/>
-      </w:r>
+      <w:fldSimple w:instr=" SEQ Figure \* ARABIC ">
+        <w:r>
+          <w:rPr>
+            <w:noProof/>
+          </w:rPr>
+          <w:t>2</w:t>
+        </w:r>
+      </w:fldSimple>
       <w:bookmarkEnd w:id="6"/>
       <w:r>
         <w:rPr>
@@ -19249,27 +18963,14 @@
       <w:r>
         <w:t xml:space="preserve">Figure </w:t>
       </w:r>
-      <w:r>
-        <w:fldChar w:fldCharType="begin"/>
-      </w:r>
-      <w:r>
-        <w:instrText xml:space="preserve"> SEQ Figure \* ARABIC </w:instrText>
-      </w:r>
-      <w:r>
-        <w:fldChar w:fldCharType="separate"/>
-      </w:r>
-      <w:r>
-        <w:rPr>
-          <w:noProof/>
-        </w:rPr>
-        <w:t>3</w:t>
-      </w:r>
-      <w:r>
-        <w:rPr>
-          <w:noProof/>
-        </w:rPr>
-        <w:fldChar w:fldCharType="end"/>
-      </w:r>
+      <w:fldSimple w:instr=" SEQ Figure \* ARABIC ">
+        <w:r>
+          <w:rPr>
+            <w:noProof/>
+          </w:rPr>
+          <w:t>3</w:t>
+        </w:r>
+      </w:fldSimple>
       <w:bookmarkEnd w:id="7"/>
       <w:r>
         <w:rPr>
@@ -19387,27 +19088,14 @@
       <w:r>
         <w:t xml:space="preserve">Figure </w:t>
       </w:r>
-      <w:r>
-        <w:fldChar w:fldCharType="begin"/>
-      </w:r>
-      <w:r>
-        <w:instrText xml:space="preserve"> SEQ Figure \* ARABIC </w:instrText>
-      </w:r>
-      <w:r>
-        <w:fldChar w:fldCharType="separate"/>
-      </w:r>
-      <w:r>
-        <w:rPr>
-          <w:noProof/>
-        </w:rPr>
-        <w:t>4</w:t>
-      </w:r>
-      <w:r>
-        <w:rPr>
-          <w:noProof/>
-        </w:rPr>
-        <w:fldChar w:fldCharType="end"/>
-      </w:r>
+      <w:fldSimple w:instr=" SEQ Figure \* ARABIC ">
+        <w:r>
+          <w:rPr>
+            <w:noProof/>
+          </w:rPr>
+          <w:t>4</w:t>
+        </w:r>
+      </w:fldSimple>
       <w:bookmarkEnd w:id="8"/>
       <w:r>
         <w:rPr>
@@ -19587,27 +19275,14 @@
       <w:r>
         <w:t xml:space="preserve">Figure </w:t>
       </w:r>
-      <w:r>
-        <w:fldChar w:fldCharType="begin"/>
-      </w:r>
-      <w:r>
-        <w:instrText xml:space="preserve"> SEQ Figure \* ARABIC </w:instrText>
-      </w:r>
-      <w:r>
-        <w:fldChar w:fldCharType="separate"/>
-      </w:r>
-      <w:r>
-        <w:rPr>
-          <w:noProof/>
-        </w:rPr>
-        <w:t>5</w:t>
-      </w:r>
-      <w:r>
-        <w:rPr>
-          <w:noProof/>
-        </w:rPr>
-        <w:fldChar w:fldCharType="end"/>
-      </w:r>
+      <w:fldSimple w:instr=" SEQ Figure \* ARABIC ">
+        <w:r>
+          <w:rPr>
+            <w:noProof/>
+          </w:rPr>
+          <w:t>5</w:t>
+        </w:r>
+      </w:fldSimple>
       <w:bookmarkEnd w:id="9"/>
       <w:r>
         <w:rPr>
@@ -19860,27 +19535,14 @@
       <w:r>
         <w:t xml:space="preserve">Figure </w:t>
       </w:r>
-      <w:r>
-        <w:fldChar w:fldCharType="begin"/>
-      </w:r>
-      <w:r>
-        <w:instrText xml:space="preserve"> SEQ Figure \* ARABIC </w:instrText>
-      </w:r>
-      <w:r>
-        <w:fldChar w:fldCharType="separate"/>
-      </w:r>
-      <w:r>
-        <w:rPr>
-          <w:noProof/>
-        </w:rPr>
-        <w:t>6</w:t>
-      </w:r>
-      <w:r>
-        <w:rPr>
-          <w:noProof/>
-        </w:rPr>
-        <w:fldChar w:fldCharType="end"/>
-      </w:r>
+      <w:fldSimple w:instr=" SEQ Figure \* ARABIC ">
+        <w:r>
+          <w:rPr>
+            <w:noProof/>
+          </w:rPr>
+          <w:t>6</w:t>
+        </w:r>
+      </w:fldSimple>
       <w:bookmarkEnd w:id="10"/>
       <w:r>
         <w:t>: Posterior distribution of asymptotic population growth rate (Lambda) under a variety of hypothetical scenarios</w:t>
@@ -19961,27 +19623,14 @@
       <w:r>
         <w:t xml:space="preserve">Figure </w:t>
       </w:r>
-      <w:r>
-        <w:fldChar w:fldCharType="begin"/>
-      </w:r>
-      <w:r>
-        <w:instrText xml:space="preserve"> SEQ Figure \* ARABIC </w:instrText>
-      </w:r>
-      <w:r>
-        <w:fldChar w:fldCharType="separate"/>
-      </w:r>
-      <w:r>
-        <w:rPr>
-          <w:noProof/>
-        </w:rPr>
-        <w:t>7</w:t>
-      </w:r>
-      <w:r>
-        <w:rPr>
-          <w:noProof/>
-        </w:rPr>
-        <w:fldChar w:fldCharType="end"/>
-      </w:r>
+      <w:fldSimple w:instr=" SEQ Figure \* ARABIC ">
+        <w:r>
+          <w:rPr>
+            <w:noProof/>
+          </w:rPr>
+          <w:t>7</w:t>
+        </w:r>
+      </w:fldSimple>
       <w:bookmarkEnd w:id="11"/>
       <w:r>
         <w:t>: Distribution of predicted asymptotic population growth rates (Lambda) across observed subplots where sugar pine was present during the initial census. The asymptotic population growth rate was predicted for each subplot using model parameter values held at their posterior medians. The bounds of the figure have been restricted for readability</w:t>
@@ -20069,14 +19718,27 @@
       <w:r>
         <w:t xml:space="preserve">Supplementary Figure </w:t>
       </w:r>
-      <w:fldSimple w:instr=" SEQ Supplementary_Figure \* ARABIC ">
-        <w:r>
-          <w:rPr>
-            <w:noProof/>
-          </w:rPr>
-          <w:t>1</w:t>
-        </w:r>
-      </w:fldSimple>
+      <w:r>
+        <w:fldChar w:fldCharType="begin"/>
+      </w:r>
+      <w:r>
+        <w:instrText xml:space="preserve"> SEQ Supplementary_Figure \* ARABIC </w:instrText>
+      </w:r>
+      <w:r>
+        <w:fldChar w:fldCharType="separate"/>
+      </w:r>
+      <w:r>
+        <w:rPr>
+          <w:noProof/>
+        </w:rPr>
+        <w:t>1</w:t>
+      </w:r>
+      <w:r>
+        <w:rPr>
+          <w:noProof/>
+        </w:rPr>
+        <w:fldChar w:fldCharType="end"/>
+      </w:r>
       <w:bookmarkEnd w:id="13"/>
       <w:r>
         <w:t xml:space="preserve">: Posterior distributions (black) and prior distributions (red) for </w:t>
@@ -20180,14 +19842,27 @@
       <w:r>
         <w:t xml:space="preserve">Supplementary Figure </w:t>
       </w:r>
-      <w:fldSimple w:instr=" SEQ Supplementary_Figure \* ARABIC ">
-        <w:r>
-          <w:rPr>
-            <w:noProof/>
-          </w:rPr>
-          <w:t>2</w:t>
-        </w:r>
-      </w:fldSimple>
+      <w:r>
+        <w:fldChar w:fldCharType="begin"/>
+      </w:r>
+      <w:r>
+        <w:instrText xml:space="preserve"> SEQ Supplementary_Figure \* ARABIC </w:instrText>
+      </w:r>
+      <w:r>
+        <w:fldChar w:fldCharType="separate"/>
+      </w:r>
+      <w:r>
+        <w:rPr>
+          <w:noProof/>
+        </w:rPr>
+        <w:t>2</w:t>
+      </w:r>
+      <w:r>
+        <w:rPr>
+          <w:noProof/>
+        </w:rPr>
+        <w:fldChar w:fldCharType="end"/>
+      </w:r>
       <w:bookmarkEnd w:id="14"/>
       <w:r>
         <w:t>: Posterior distributions (black) against prior distributions (red) for the standard deviations of the plot and ecoregion random effects in the survival model.</w:t>
@@ -20253,14 +19928,27 @@
       <w:r>
         <w:t xml:space="preserve">Supplementary Figure </w:t>
       </w:r>
-      <w:fldSimple w:instr=" SEQ Supplementary_Figure \* ARABIC ">
-        <w:r>
-          <w:rPr>
-            <w:noProof/>
-          </w:rPr>
-          <w:t>3</w:t>
-        </w:r>
-      </w:fldSimple>
+      <w:r>
+        <w:fldChar w:fldCharType="begin"/>
+      </w:r>
+      <w:r>
+        <w:instrText xml:space="preserve"> SEQ Supplementary_Figure \* ARABIC </w:instrText>
+      </w:r>
+      <w:r>
+        <w:fldChar w:fldCharType="separate"/>
+      </w:r>
+      <w:r>
+        <w:rPr>
+          <w:noProof/>
+        </w:rPr>
+        <w:t>3</w:t>
+      </w:r>
+      <w:r>
+        <w:rPr>
+          <w:noProof/>
+        </w:rPr>
+        <w:fldChar w:fldCharType="end"/>
+      </w:r>
       <w:bookmarkEnd w:id="15"/>
       <w:r>
         <w:t>: Posterior distributions (black) against prior distributions (red) for fixed effect coefficients in the growth model.</w:t>
@@ -20325,14 +20013,27 @@
       <w:r>
         <w:t xml:space="preserve">Supplementary Figure </w:t>
       </w:r>
-      <w:fldSimple w:instr=" SEQ Supplementary_Figure \* ARABIC ">
-        <w:r>
-          <w:rPr>
-            <w:noProof/>
-          </w:rPr>
-          <w:t>4</w:t>
-        </w:r>
-      </w:fldSimple>
+      <w:r>
+        <w:fldChar w:fldCharType="begin"/>
+      </w:r>
+      <w:r>
+        <w:instrText xml:space="preserve"> SEQ Supplementary_Figure \* ARABIC </w:instrText>
+      </w:r>
+      <w:r>
+        <w:fldChar w:fldCharType="separate"/>
+      </w:r>
+      <w:r>
+        <w:rPr>
+          <w:noProof/>
+        </w:rPr>
+        <w:t>4</w:t>
+      </w:r>
+      <w:r>
+        <w:rPr>
+          <w:noProof/>
+        </w:rPr>
+        <w:fldChar w:fldCharType="end"/>
+      </w:r>
       <w:bookmarkEnd w:id="16"/>
       <w:r>
         <w:t>: Posterior distributions (black, along Y axis) against prior distributions (red, along X axis) for the standard deviations of the plot random effect, the ecoregion random effect, and the residuals in the growth model.</w:t>
@@ -20398,14 +20099,27 @@
       <w:r>
         <w:t xml:space="preserve">Supplementary Figure </w:t>
       </w:r>
-      <w:fldSimple w:instr=" SEQ Supplementary_Figure \* ARABIC ">
-        <w:r>
-          <w:rPr>
-            <w:noProof/>
-          </w:rPr>
-          <w:t>5</w:t>
-        </w:r>
-      </w:fldSimple>
+      <w:r>
+        <w:fldChar w:fldCharType="begin"/>
+      </w:r>
+      <w:r>
+        <w:instrText xml:space="preserve"> SEQ Supplementary_Figure \* ARABIC </w:instrText>
+      </w:r>
+      <w:r>
+        <w:fldChar w:fldCharType="separate"/>
+      </w:r>
+      <w:r>
+        <w:rPr>
+          <w:noProof/>
+        </w:rPr>
+        <w:t>5</w:t>
+      </w:r>
+      <w:r>
+        <w:rPr>
+          <w:noProof/>
+        </w:rPr>
+        <w:fldChar w:fldCharType="end"/>
+      </w:r>
       <w:bookmarkEnd w:id="17"/>
       <w:r>
         <w:t>: Posterior distributions (black) against prior distributions (red) for the fixed effect coefficients affecting fecundity in the recruitment model.</w:t>
@@ -20470,14 +20184,27 @@
       <w:r>
         <w:t xml:space="preserve">Supplementary Figure </w:t>
       </w:r>
-      <w:fldSimple w:instr=" SEQ Supplementary_Figure \* ARABIC ">
-        <w:r>
-          <w:rPr>
-            <w:noProof/>
-          </w:rPr>
-          <w:t>6</w:t>
-        </w:r>
-      </w:fldSimple>
+      <w:r>
+        <w:fldChar w:fldCharType="begin"/>
+      </w:r>
+      <w:r>
+        <w:instrText xml:space="preserve"> SEQ Supplementary_Figure \* ARABIC </w:instrText>
+      </w:r>
+      <w:r>
+        <w:fldChar w:fldCharType="separate"/>
+      </w:r>
+      <w:r>
+        <w:rPr>
+          <w:noProof/>
+        </w:rPr>
+        <w:t>6</w:t>
+      </w:r>
+      <w:r>
+        <w:rPr>
+          <w:noProof/>
+        </w:rPr>
+        <w:fldChar w:fldCharType="end"/>
+      </w:r>
       <w:bookmarkEnd w:id="18"/>
       <w:r>
         <w:t>: Posterior distribution (black, along Y axis) against prior distribution (red, along X axis) for the dispersion term of the negative binomial response in the recruitment model.</w:t>
@@ -20542,14 +20269,27 @@
       <w:r>
         <w:t xml:space="preserve">Supplementary Figure </w:t>
       </w:r>
-      <w:fldSimple w:instr=" SEQ Supplementary_Figure \* ARABIC ">
-        <w:r>
-          <w:rPr>
-            <w:noProof/>
-          </w:rPr>
-          <w:t>7</w:t>
-        </w:r>
-      </w:fldSimple>
+      <w:r>
+        <w:fldChar w:fldCharType="begin"/>
+      </w:r>
+      <w:r>
+        <w:instrText xml:space="preserve"> SEQ Supplementary_Figure \* ARABIC </w:instrText>
+      </w:r>
+      <w:r>
+        <w:fldChar w:fldCharType="separate"/>
+      </w:r>
+      <w:r>
+        <w:rPr>
+          <w:noProof/>
+        </w:rPr>
+        <w:t>7</w:t>
+      </w:r>
+      <w:r>
+        <w:rPr>
+          <w:noProof/>
+        </w:rPr>
+        <w:fldChar w:fldCharType="end"/>
+      </w:r>
       <w:r>
         <w:t xml:space="preserve">: Results of posterior retrodictive simulations for survival of individual trees. Posterior samples of the parameters were used to predict the survival probability of each individual tree using </w:t>
       </w:r>
@@ -20602,15 +20342,7 @@
         <w:t xml:space="preserve">. Black points indicate the </w:t>
       </w:r>
       <w:r>
-        <w:t xml:space="preserve">mean predicted survival for </w:t>
-      </w:r>
-      <w:proofErr w:type="gramStart"/>
-      <w:r>
-        <w:t>each individual</w:t>
-      </w:r>
-      <w:proofErr w:type="gramEnd"/>
-      <w:r>
-        <w:t xml:space="preserve">, with a gray ribbon showing a 95% credible interval for survival probability for each individual. The model does a good job ranking trees by their actual survival probability, as shown by the red points. However, the model is slightly under-certain about survival probability, relative to reality: It slightly overpredicts survival for the least-likely-to-survive trees, and slightly underpredicts survival for the most-likely-to-survive trees. </w:t>
+        <w:t xml:space="preserve">mean predicted survival for each individual, with a gray ribbon showing a 95% credible interval for survival probability for each individual. The model does a good job ranking trees by their actual survival probability, as shown by the red points. However, the model is slightly under-certain about survival probability, relative to reality: It slightly overpredicts survival for the least-likely-to-survive trees, and slightly underpredicts survival for the most-likely-to-survive trees. </w:t>
       </w:r>
     </w:p>
     <w:p>
@@ -20672,14 +20404,30 @@
       <w:r>
         <w:t xml:space="preserve">Supplementary Figure </w:t>
       </w:r>
-      <w:fldSimple w:instr=" SEQ Supplementary_Figure \* ARABIC ">
-        <w:r>
-          <w:rPr>
-            <w:noProof/>
-          </w:rPr>
-          <w:t>8</w:t>
-        </w:r>
-      </w:fldSimple>
+      <w:r>
+        <w:fldChar w:fldCharType="begin"/>
+      </w:r>
+      <w:r>
+        <w:instrText xml:space="preserve"> S</w:instrText>
+      </w:r>
+      <w:r>
+        <w:instrText xml:space="preserve">EQ Supplementary_Figure \* ARABIC </w:instrText>
+      </w:r>
+      <w:r>
+        <w:fldChar w:fldCharType="separate"/>
+      </w:r>
+      <w:r>
+        <w:rPr>
+          <w:noProof/>
+        </w:rPr>
+        <w:t>8</w:t>
+      </w:r>
+      <w:r>
+        <w:rPr>
+          <w:noProof/>
+        </w:rPr>
+        <w:fldChar w:fldCharType="end"/>
+      </w:r>
       <w:r>
         <w:t xml:space="preserve">: </w:t>
       </w:r>
@@ -20690,23 +20438,7 @@
         <w:t xml:space="preserve">Individual trees (black points) are plotted </w:t>
       </w:r>
       <w:r>
-        <w:t xml:space="preserve">with their median predicted size at remeasurement along the X-axis, and their true size at remeasurement along the y axis. The blue line has slope 1 and intercept 0, </w:t>
-      </w:r>
-      <w:proofErr w:type="gramStart"/>
-      <w:r>
-        <w:t>i.e.</w:t>
-      </w:r>
-      <w:proofErr w:type="gramEnd"/>
-      <w:r>
-        <w:t xml:space="preserve"> perfect prediction. The gray ribbon gives a 95% credible interval for size at remeasurement as predicted by the </w:t>
-      </w:r>
-      <w:proofErr w:type="gramStart"/>
-      <w:r>
-        <w:t>model, and</w:t>
-      </w:r>
-      <w:proofErr w:type="gramEnd"/>
-      <w:r>
-        <w:t xml:space="preserve"> contains nearly all of the true sizes. </w:t>
+        <w:t xml:space="preserve">with their median predicted size at remeasurement along the X-axis, and their true size at remeasurement along the y axis. The blue line has slope 1 and intercept 0, i.e. perfect prediction. The gray ribbon gives a 95% credible interval for size at remeasurement as predicted by the model, and contains nearly all of the true sizes. </w:t>
       </w:r>
     </w:p>
     <w:p>
@@ -20768,14 +20500,27 @@
       <w:r>
         <w:t xml:space="preserve">Supplementary Figure </w:t>
       </w:r>
-      <w:fldSimple w:instr=" SEQ Supplementary_Figure \* ARABIC ">
-        <w:r>
-          <w:rPr>
-            <w:noProof/>
-          </w:rPr>
-          <w:t>9</w:t>
-        </w:r>
-      </w:fldSimple>
+      <w:r>
+        <w:fldChar w:fldCharType="begin"/>
+      </w:r>
+      <w:r>
+        <w:instrText xml:space="preserve"> SEQ Supplementary_Figure \* ARABIC </w:instrText>
+      </w:r>
+      <w:r>
+        <w:fldChar w:fldCharType="separate"/>
+      </w:r>
+      <w:r>
+        <w:rPr>
+          <w:noProof/>
+        </w:rPr>
+        <w:t>9</w:t>
+      </w:r>
+      <w:r>
+        <w:rPr>
+          <w:noProof/>
+        </w:rPr>
+        <w:fldChar w:fldCharType="end"/>
+      </w:r>
       <w:r>
         <w:t xml:space="preserve">: </w:t>
       </w:r>
@@ -20783,15 +20528,7 @@
         <w:t xml:space="preserve">Posterior retrodictions for the recruitment model. The black points show the observed count of untagged individuals (new recruits and preexisting small stems) on each subplot on the Y-axis, and the median predicted density on the X-axis. </w:t>
       </w:r>
       <w:r>
-        <w:t xml:space="preserve">The blue line has slope 1 and intercept 0, </w:t>
-      </w:r>
-      <w:proofErr w:type="gramStart"/>
-      <w:r>
-        <w:t>i.e.</w:t>
-      </w:r>
-      <w:proofErr w:type="gramEnd"/>
-      <w:r>
-        <w:t xml:space="preserve"> perfect prediction. The bounds of the grey ribbon correspond to the 2.5</w:t>
+        <w:t>The blue line has slope 1 and intercept 0, i.e. perfect prediction. The bounds of the grey ribbon correspond to the 2.5</w:t>
       </w:r>
       <w:r>
         <w:rPr>
@@ -20809,15 +20546,7 @@
         <w:t>th</w:t>
       </w:r>
       <w:r>
-        <w:t xml:space="preserve"> percentiles of simulated counts drawn from a negative binomial distribution with location parameter predicted from the posterior distribution of the model. The gray ribbon contains all the true values, indicating that </w:t>
-      </w:r>
-      <w:proofErr w:type="gramStart"/>
-      <w:r>
-        <w:t>all of</w:t>
-      </w:r>
-      <w:proofErr w:type="gramEnd"/>
-      <w:r>
-        <w:t xml:space="preserve"> the observed counts are consistent with the variability expected from the model.</w:t>
+        <w:t xml:space="preserve"> percentiles of simulated counts drawn from a negative binomial distribution with location parameter predicted from the posterior distribution of the model. The gray ribbon contains all the true values, indicating that all of the observed counts are consistent with the variability expected from the model.</w:t>
       </w:r>
     </w:p>
     <w:p>
@@ -20879,14 +20608,27 @@
       <w:r>
         <w:t xml:space="preserve">Supplementary Figure </w:t>
       </w:r>
-      <w:fldSimple w:instr=" SEQ Supplementary_Figure \* ARABIC ">
-        <w:r>
-          <w:rPr>
-            <w:noProof/>
-          </w:rPr>
-          <w:t>10</w:t>
-        </w:r>
-      </w:fldSimple>
+      <w:r>
+        <w:fldChar w:fldCharType="begin"/>
+      </w:r>
+      <w:r>
+        <w:instrText xml:space="preserve"> SEQ Supplementary_Figure \* ARABIC </w:instrText>
+      </w:r>
+      <w:r>
+        <w:fldChar w:fldCharType="separate"/>
+      </w:r>
+      <w:r>
+        <w:rPr>
+          <w:noProof/>
+        </w:rPr>
+        <w:t>10</w:t>
+      </w:r>
+      <w:r>
+        <w:rPr>
+          <w:noProof/>
+        </w:rPr>
+        <w:fldChar w:fldCharType="end"/>
+      </w:r>
       <w:r>
         <w:rPr>
           <w:noProof/>
@@ -20921,15 +20663,7 @@
         <w:fldChar w:fldCharType="end"/>
       </w:r>
       <w:r>
-        <w:t xml:space="preserve"> and the validation data. Individual trees (red points) are ranked along the X-axis by their mean predicted survival probability, and their actual survival (0 or 1) is plotted along the Y-axis (including a jitter for readability). Blue points indicate the actual proportion of individuals in each rank bin which survived. Black points indicate the mean predicted survival for </w:t>
-      </w:r>
-      <w:proofErr w:type="gramStart"/>
-      <w:r>
-        <w:t>each individual</w:t>
-      </w:r>
-      <w:proofErr w:type="gramEnd"/>
-      <w:r>
-        <w:t xml:space="preserve">, with a gray ribbon showing a 95% credible interval for survival probability for each individual. </w:t>
+        <w:t xml:space="preserve"> and the validation data. Individual trees (red points) are ranked along the X-axis by their mean predicted survival probability, and their actual survival (0 or 1) is plotted along the Y-axis (including a jitter for readability). Blue points indicate the actual proportion of individuals in each rank bin which survived. Black points indicate the mean predicted survival for each individual, with a gray ribbon showing a 95% credible interval for survival probability for each individual. </w:t>
       </w:r>
     </w:p>
     <w:p>
@@ -20991,14 +20725,27 @@
       <w:r>
         <w:t xml:space="preserve">Supplementary Figure </w:t>
       </w:r>
-      <w:fldSimple w:instr=" SEQ Supplementary_Figure \* ARABIC ">
-        <w:r>
-          <w:rPr>
-            <w:noProof/>
-          </w:rPr>
-          <w:t>11</w:t>
-        </w:r>
-      </w:fldSimple>
+      <w:r>
+        <w:fldChar w:fldCharType="begin"/>
+      </w:r>
+      <w:r>
+        <w:instrText xml:space="preserve"> SEQ Supplementary_Figure \* ARABIC </w:instrText>
+      </w:r>
+      <w:r>
+        <w:fldChar w:fldCharType="separate"/>
+      </w:r>
+      <w:r>
+        <w:rPr>
+          <w:noProof/>
+        </w:rPr>
+        <w:t>11</w:t>
+      </w:r>
+      <w:r>
+        <w:rPr>
+          <w:noProof/>
+        </w:rPr>
+        <w:fldChar w:fldCharType="end"/>
+      </w:r>
       <w:r>
         <w:rPr>
           <w:noProof/>
@@ -21009,23 +20756,7 @@
         <w:t xml:space="preserve"> </w:t>
       </w:r>
       <w:r>
-        <w:t xml:space="preserve">Posterior retrodictions for the growth model, using posterior parameter values and the validation data. Individual trees (black points) are plotted with their median predicted size at remeasurement along the X-axis, and their true size at remeasurement along the y axis. The blue line has slope 1 and intercept 0, </w:t>
-      </w:r>
-      <w:proofErr w:type="gramStart"/>
-      <w:r>
-        <w:t>i.e.</w:t>
-      </w:r>
-      <w:proofErr w:type="gramEnd"/>
-      <w:r>
-        <w:t xml:space="preserve"> perfect prediction. The gray ribbon gives a 95% credible interval for size at remeasurement as predicted by the </w:t>
-      </w:r>
-      <w:proofErr w:type="gramStart"/>
-      <w:r>
-        <w:t>model, and</w:t>
-      </w:r>
-      <w:proofErr w:type="gramEnd"/>
-      <w:r>
-        <w:t xml:space="preserve"> contains nearly all of the true sizes.</w:t>
+        <w:t>Posterior retrodictions for the growth model, using posterior parameter values and the validation data. Individual trees (black points) are plotted with their median predicted size at remeasurement along the X-axis, and their true size at remeasurement along the y axis. The blue line has slope 1 and intercept 0, i.e. perfect prediction. The gray ribbon gives a 95% credible interval for size at remeasurement as predicted by the model, and contains nearly all of the true sizes.</w:t>
       </w:r>
     </w:p>
     <w:p>
@@ -21087,14 +20818,27 @@
       <w:r>
         <w:t xml:space="preserve">Supplementary Figure </w:t>
       </w:r>
-      <w:fldSimple w:instr=" SEQ Supplementary_Figure \* ARABIC ">
-        <w:r>
-          <w:rPr>
-            <w:noProof/>
-          </w:rPr>
-          <w:t>12</w:t>
-        </w:r>
-      </w:fldSimple>
+      <w:r>
+        <w:fldChar w:fldCharType="begin"/>
+      </w:r>
+      <w:r>
+        <w:instrText xml:space="preserve"> SEQ Supplementary_Figure \* ARABIC </w:instrText>
+      </w:r>
+      <w:r>
+        <w:fldChar w:fldCharType="separate"/>
+      </w:r>
+      <w:r>
+        <w:rPr>
+          <w:noProof/>
+        </w:rPr>
+        <w:t>12</w:t>
+      </w:r>
+      <w:r>
+        <w:rPr>
+          <w:noProof/>
+        </w:rPr>
+        <w:fldChar w:fldCharType="end"/>
+      </w:r>
       <w:r>
         <w:rPr>
           <w:noProof/>
@@ -21102,15 +20846,7 @@
         <w:t>:</w:t>
       </w:r>
       <w:r>
-        <w:t xml:space="preserve"> Posterior predictions for the recruitment model, using the out-of-sample validation data. The black points show the observed count of untagged individuals (new recruits and preexisting small stems) on each subplot on the Y-axis, and the median predicted density on the X-axis. The blue line has slope 1 and intercept 0, </w:t>
-      </w:r>
-      <w:proofErr w:type="gramStart"/>
-      <w:r>
-        <w:t>i.e.</w:t>
-      </w:r>
-      <w:proofErr w:type="gramEnd"/>
-      <w:r>
-        <w:t xml:space="preserve"> perfect prediction. The bounds of the grey ribbon correspond to the 2.5</w:t>
+        <w:t xml:space="preserve"> Posterior predictions for the recruitment model, using the out-of-sample validation data. The black points show the observed count of untagged individuals (new recruits and preexisting small stems) on each subplot on the Y-axis, and the median predicted density on the X-axis. The blue line has slope 1 and intercept 0, i.e. perfect prediction. The bounds of the grey ribbon correspond to the 2.5</w:t>
       </w:r>
       <w:r>
         <w:rPr>
@@ -23099,14 +22835,27 @@
       <w:r>
         <w:t xml:space="preserve">Supplementary Table </w:t>
       </w:r>
-      <w:fldSimple w:instr=" SEQ Supplementary_Table \* ARABIC ">
-        <w:r>
-          <w:rPr>
-            <w:noProof/>
-          </w:rPr>
-          <w:t>1</w:t>
-        </w:r>
-      </w:fldSimple>
+      <w:r>
+        <w:fldChar w:fldCharType="begin"/>
+      </w:r>
+      <w:r>
+        <w:instrText xml:space="preserve"> SEQ Supplementary_Table \* ARABIC </w:instrText>
+      </w:r>
+      <w:r>
+        <w:fldChar w:fldCharType="separate"/>
+      </w:r>
+      <w:r>
+        <w:rPr>
+          <w:noProof/>
+        </w:rPr>
+        <w:t>1</w:t>
+      </w:r>
+      <w:r>
+        <w:rPr>
+          <w:noProof/>
+        </w:rPr>
+        <w:fldChar w:fldCharType="end"/>
+      </w:r>
       <w:bookmarkEnd w:id="19"/>
       <w:r>
         <w:t>: Summary of results for survival sub model, giving the mean, median, standard deviation, 5</w:t>
@@ -25221,27 +24970,14 @@
       <w:r>
         <w:t xml:space="preserve">Supplementary Table </w:t>
       </w:r>
-      <w:r>
-        <w:fldChar w:fldCharType="begin"/>
-      </w:r>
-      <w:r>
-        <w:instrText xml:space="preserve"> SEQ Supplementary_Table \* ARABIC </w:instrText>
-      </w:r>
-      <w:r>
-        <w:fldChar w:fldCharType="separate"/>
-      </w:r>
-      <w:r>
-        <w:rPr>
-          <w:noProof/>
-        </w:rPr>
-        <w:t>2</w:t>
-      </w:r>
-      <w:r>
-        <w:rPr>
-          <w:noProof/>
-        </w:rPr>
-        <w:fldChar w:fldCharType="end"/>
-      </w:r>
+      <w:fldSimple w:instr=" SEQ Supplementary_Table \* ARABIC ">
+        <w:r>
+          <w:rPr>
+            <w:noProof/>
+          </w:rPr>
+          <w:t>2</w:t>
+        </w:r>
+      </w:fldSimple>
       <w:bookmarkEnd w:id="20"/>
       <w:r>
         <w:t>: Summary of results for growth sub model, giving the mean, median, standard deviation, 5</w:t>
@@ -27356,27 +27092,14 @@
       <w:r>
         <w:t xml:space="preserve">Supplementary Table </w:t>
       </w:r>
-      <w:r>
-        <w:fldChar w:fldCharType="begin"/>
-      </w:r>
-      <w:r>
-        <w:instrText xml:space="preserve"> SEQ Supplementary_Table \* ARABIC </w:instrText>
-      </w:r>
-      <w:r>
-        <w:fldChar w:fldCharType="separate"/>
-      </w:r>
-      <w:r>
-        <w:rPr>
-          <w:noProof/>
-        </w:rPr>
-        <w:t>3</w:t>
-      </w:r>
-      <w:r>
-        <w:rPr>
-          <w:noProof/>
-        </w:rPr>
-        <w:fldChar w:fldCharType="end"/>
-      </w:r>
+      <w:fldSimple w:instr=" SEQ Supplementary_Table \* ARABIC ">
+        <w:r>
+          <w:rPr>
+            <w:noProof/>
+          </w:rPr>
+          <w:t>3</w:t>
+        </w:r>
+      </w:fldSimple>
       <w:bookmarkEnd w:id="21"/>
       <w:r>
         <w:t>: Summary of results for recruitment sub model, giving the mean, median, standard deviation, 5</w:t>
@@ -28254,41 +27977,20 @@
       <w:r>
         <w:t xml:space="preserve">Supplementary Table </w:t>
       </w:r>
-      <w:r>
-        <w:fldChar w:fldCharType="begin"/>
-      </w:r>
-      <w:r>
-        <w:instrText xml:space="preserve"> SEQ Supplementary_Table \* ARABIC </w:instrText>
-      </w:r>
-      <w:r>
-        <w:fldChar w:fldCharType="separate"/>
-      </w:r>
-      <w:r>
-        <w:rPr>
-          <w:noProof/>
-        </w:rPr>
-        <w:t>4</w:t>
-      </w:r>
-      <w:r>
-        <w:rPr>
-          <w:noProof/>
-        </w:rPr>
-        <w:fldChar w:fldCharType="end"/>
-      </w:r>
+      <w:fldSimple w:instr=" SEQ Supplementary_Table \* ARABIC ">
+        <w:r>
+          <w:rPr>
+            <w:noProof/>
+          </w:rPr>
+          <w:t>4</w:t>
+        </w:r>
+      </w:fldSimple>
       <w:bookmarkEnd w:id="22"/>
       <w:r>
         <w:t>: Summary of posterior distributions of population asymptotic growth rate (Lambda) under a variety of idealized scenarios. In each scenario, the relevant stressor is either present (for fire and WPBR), elevated (</w:t>
       </w:r>
       <w:r>
-        <w:t xml:space="preserve">BA, drought, and site dryness), or depressed (BA, drought, and site dryness), while other stressors are held at absent (fire and WPBR) or their mean value (BA, drought, and site dryness). Lambda was estimated for each posterior sample by constructing a transition matrix using the posterior sample parameters and the vital rate as described in the </w:t>
-      </w:r>
-      <w:proofErr w:type="gramStart"/>
-      <w:r>
-        <w:t>methods, and</w:t>
-      </w:r>
-      <w:proofErr w:type="gramEnd"/>
-      <w:r>
-        <w:t xml:space="preserve"> taking the dominant eigenvalue of the transition matrix.</w:t>
+        <w:t>BA, drought, and site dryness), or depressed (BA, drought, and site dryness), while other stressors are held at absent (fire and WPBR) or their mean value (BA, drought, and site dryness). Lambda was estimated for each posterior sample by constructing a transition matrix using the posterior sample parameters and the vital rate as described in the methods, and taking the dominant eigenvalue of the transition matrix.</w:t>
       </w:r>
     </w:p>
     <w:sectPr>

</xml_diff>